<commit_message>
added comment and function and data structures
</commit_message>
<xml_diff>
--- a/Golubeva/lab5/Голубева.В.П. ПиАА лаб5.docx
+++ b/Golubeva/lab5/Голубева.В.П. ПиАА лаб5.docx
@@ -495,8 +495,8 @@
         </w:tblCellMar>
       </w:tblPr>
       <w:tblGrid>
-        <w:gridCol w:w="4335"/>
-        <w:gridCol w:w="2616"/>
+        <w:gridCol w:w="4334"/>
+        <w:gridCol w:w="2617"/>
         <w:gridCol w:w="2903"/>
       </w:tblGrid>
       <w:tr>
@@ -505,7 +505,7 @@
         </w:trPr>
         <w:tc>
           <w:tcPr>
-            <w:tcW w:w="4335" w:type="dxa"/>
+            <w:tcW w:w="4334" w:type="dxa"/>
             <w:tcBorders/>
             <w:vAlign w:val="bottom"/>
           </w:tcPr>
@@ -528,7 +528,7 @@
         </w:tc>
         <w:tc>
           <w:tcPr>
-            <w:tcW w:w="2616" w:type="dxa"/>
+            <w:tcW w:w="2617" w:type="dxa"/>
             <w:tcBorders>
               <w:bottom w:val="single" w:sz="4" w:space="0" w:color="000000"/>
             </w:tcBorders>
@@ -582,7 +582,7 @@
         </w:trPr>
         <w:tc>
           <w:tcPr>
-            <w:tcW w:w="4335" w:type="dxa"/>
+            <w:tcW w:w="4334" w:type="dxa"/>
             <w:tcBorders/>
             <w:vAlign w:val="bottom"/>
           </w:tcPr>
@@ -605,7 +605,7 @@
         </w:tc>
         <w:tc>
           <w:tcPr>
-            <w:tcW w:w="2616" w:type="dxa"/>
+            <w:tcW w:w="2617" w:type="dxa"/>
             <w:tcBorders>
               <w:top w:val="single" w:sz="4" w:space="0" w:color="000000"/>
               <w:bottom w:val="single" w:sz="4" w:space="0" w:color="000000"/>
@@ -2518,6 +2518,310 @@
         <w:rPr>
           <w:b/>
           <w:b/>
+          <w:bCs/>
+          <w:color w:val="000000"/>
+        </w:rPr>
+      </w:pPr>
+      <w:r>
+        <w:rPr>
+          <w:b/>
+          <w:bCs/>
+          <w:color w:val="000000"/>
+        </w:rPr>
+        <w:t>Функции и структуры данных</w:t>
+      </w:r>
+    </w:p>
+    <w:p>
+      <w:pPr>
+        <w:pStyle w:val="TextBody"/>
+        <w:rPr/>
+      </w:pPr>
+      <w:r>
+        <w:rPr>
+          <w:b w:val="false"/>
+          <w:bCs w:val="false"/>
+          <w:color w:val="000000"/>
+        </w:rPr>
+        <w:t xml:space="preserve">Для вершины бора был реализован класс class BohrVertex с полями int parent - вершина родитель, char value - </w:t>
+      </w:r>
+      <w:r>
+        <w:rPr/>
+        <w:t xml:space="preserve">символ на ребре от parent к этой вершине, </w:t>
+      </w:r>
+      <w:r>
+        <w:rPr>
+          <w:b w:val="false"/>
+          <w:bCs w:val="false"/>
+          <w:color w:val="000000"/>
+        </w:rPr>
+        <w:t xml:space="preserve">int next_ver[ALPHABET_LEN] - массив, где next_ver[i] - номер вершины, в которую мы перейдём по символу с номером i в алфавите, int numPattern - номер строки-шаблона для вершины next_ver[i], bool flag = false - является ли шаблоном данная вершина, int suffLink - суффиксная ссылка от этой вершины, int move[ALPHABET_LEN] - запоминание перехода автомата, </w:t>
+      </w:r>
+      <w:r>
+        <w:rPr>
+          <w:b w:val="false"/>
+          <w:bCs w:val="false"/>
+          <w:color w:val="000000"/>
+        </w:rPr>
+        <w:t xml:space="preserve">а также </w:t>
+      </w:r>
+      <w:r>
+        <w:rPr>
+          <w:b w:val="false"/>
+          <w:bCs w:val="false"/>
+          <w:color w:val="000000"/>
+        </w:rPr>
+        <w:t xml:space="preserve">BohrVertex(int, char) — </w:t>
+      </w:r>
+      <w:r>
+        <w:rPr>
+          <w:b w:val="false"/>
+          <w:bCs w:val="false"/>
+          <w:color w:val="000000"/>
+        </w:rPr>
+        <w:t xml:space="preserve">конструктор класса, принимает вершину-родителя и значения ребра при переходе из родителя, </w:t>
+      </w:r>
+      <w:r>
+        <w:rPr>
+          <w:b w:val="false"/>
+          <w:bCs w:val="false"/>
+          <w:color w:val="000000"/>
+        </w:rPr>
+        <w:t xml:space="preserve">BohrVertex() - </w:t>
+      </w:r>
+      <w:r>
+        <w:rPr>
+          <w:b w:val="false"/>
+          <w:bCs w:val="false"/>
+          <w:color w:val="000000"/>
+        </w:rPr>
+        <w:t xml:space="preserve">конструктор по умолчанию, </w:t>
+      </w:r>
+      <w:r>
+        <w:rPr>
+          <w:b w:val="false"/>
+          <w:bCs w:val="false"/>
+          <w:color w:val="000000"/>
+        </w:rPr>
+        <w:t xml:space="preserve">~BohrVertex() - </w:t>
+      </w:r>
+      <w:r>
+        <w:rPr>
+          <w:b w:val="false"/>
+          <w:bCs w:val="false"/>
+          <w:color w:val="000000"/>
+        </w:rPr>
+        <w:t>деструктор класса.</w:t>
+      </w:r>
+    </w:p>
+    <w:p>
+      <w:pPr>
+        <w:pStyle w:val="TextBody"/>
+        <w:rPr>
+          <w:b w:val="false"/>
+          <w:b w:val="false"/>
+          <w:bCs w:val="false"/>
+          <w:color w:val="000000"/>
+        </w:rPr>
+      </w:pPr>
+      <w:r>
+        <w:rPr>
+          <w:b w:val="false"/>
+          <w:bCs w:val="false"/>
+          <w:color w:val="000000"/>
+        </w:rPr>
+        <w:t xml:space="preserve">Для хранения вершин и передвижению по ним был реализован класс бора - </w:t>
+      </w:r>
+      <w:r>
+        <w:rPr>
+          <w:b w:val="false"/>
+          <w:bCs w:val="false"/>
+          <w:color w:val="000000"/>
+        </w:rPr>
+        <w:t xml:space="preserve">class Bohr. </w:t>
+      </w:r>
+      <w:r>
+        <w:rPr>
+          <w:b w:val="false"/>
+          <w:bCs w:val="false"/>
+          <w:color w:val="000000"/>
+        </w:rPr>
+        <w:t xml:space="preserve">В нём </w:t>
+      </w:r>
+      <w:r>
+        <w:rPr>
+          <w:b w:val="false"/>
+          <w:bCs w:val="false"/>
+          <w:color w:val="000000"/>
+        </w:rPr>
+        <w:t xml:space="preserve">std::vector &lt;BohrVertex&gt; bohr — </w:t>
+      </w:r>
+      <w:r>
+        <w:rPr>
+          <w:b w:val="false"/>
+          <w:bCs w:val="false"/>
+          <w:color w:val="000000"/>
+        </w:rPr>
+        <w:t xml:space="preserve">вектор, хранит </w:t>
+      </w:r>
+      <w:r>
+        <w:rPr>
+          <w:b w:val="false"/>
+          <w:bCs w:val="false"/>
+          <w:color w:val="000000"/>
+        </w:rPr>
+        <w:t xml:space="preserve">вершины бора, int get_move(int v, int edge) — </w:t>
+      </w:r>
+      <w:r>
+        <w:rPr>
+          <w:b w:val="false"/>
+          <w:bCs w:val="false"/>
+          <w:color w:val="000000"/>
+        </w:rPr>
+        <w:t xml:space="preserve">перемещаемся по бору из вершины v по ребру edge — возвращает вершину, в которую мы перейдём, </w:t>
+      </w:r>
+      <w:r>
+        <w:rPr>
+          <w:b w:val="false"/>
+          <w:bCs w:val="false"/>
+          <w:color w:val="000000"/>
+        </w:rPr>
+        <w:t xml:space="preserve">int get_suffix_link(int v) — </w:t>
+      </w:r>
+      <w:r>
+        <w:rPr>
+          <w:b w:val="false"/>
+          <w:bCs w:val="false"/>
+          <w:color w:val="000000"/>
+        </w:rPr>
+        <w:t xml:space="preserve">принимает вершину, возвращаем вершину, в которую ведёт суффиксная ссылка из v, </w:t>
+      </w:r>
+      <w:r>
+        <w:rPr>
+          <w:b w:val="false"/>
+          <w:bCs w:val="false"/>
+          <w:color w:val="000000"/>
+        </w:rPr>
+        <w:t xml:space="preserve">void res(std::vector &lt;std::string&gt;&amp; patterns, int v, int i, std::string text) — </w:t>
+      </w:r>
+      <w:r>
+        <w:rPr>
+          <w:b w:val="false"/>
+          <w:bCs w:val="false"/>
+          <w:color w:val="000000"/>
+        </w:rPr>
+        <w:t xml:space="preserve">принимает строку шаблонов, вершину, номер символа в строке-тексте и сам текст, формирует результат поиска шаблонов в тексте, также в классе </w:t>
+      </w:r>
+      <w:r>
+        <w:rPr>
+          <w:b w:val="false"/>
+          <w:bCs w:val="false"/>
+          <w:color w:val="000000"/>
+        </w:rPr>
+        <w:t xml:space="preserve">Bohr() - </w:t>
+      </w:r>
+      <w:r>
+        <w:rPr>
+          <w:b w:val="false"/>
+          <w:bCs w:val="false"/>
+          <w:color w:val="000000"/>
+        </w:rPr>
+        <w:t xml:space="preserve">конструктор, </w:t>
+      </w:r>
+      <w:r>
+        <w:rPr>
+          <w:b w:val="false"/>
+          <w:bCs w:val="false"/>
+          <w:color w:val="000000"/>
+        </w:rPr>
+        <w:t xml:space="preserve">~Bohr() - </w:t>
+      </w:r>
+      <w:r>
+        <w:rPr>
+          <w:b w:val="false"/>
+          <w:bCs w:val="false"/>
+          <w:color w:val="000000"/>
+        </w:rPr>
+        <w:t xml:space="preserve">деструктор, </w:t>
+      </w:r>
+      <w:r>
+        <w:rPr>
+          <w:b w:val="false"/>
+          <w:bCs w:val="false"/>
+          <w:color w:val="000000"/>
+        </w:rPr>
+        <w:t xml:space="preserve">void add_in_bohr(std::map&lt;char, int&gt; m, int index, std::string s) — </w:t>
+      </w:r>
+      <w:r>
+        <w:rPr>
+          <w:b w:val="false"/>
+          <w:bCs w:val="false"/>
+          <w:color w:val="000000"/>
+        </w:rPr>
+        <w:t xml:space="preserve">добавляет образец — строку s в бор, </w:t>
+      </w:r>
+      <w:r>
+        <w:rPr>
+          <w:b w:val="false"/>
+          <w:bCs w:val="false"/>
+          <w:color w:val="000000"/>
+        </w:rPr>
+        <w:t xml:space="preserve">void find_matches(std::vector &lt;std::string&gt; patterns, std::string s, std::map&lt;char, int&gt; m) — </w:t>
+      </w:r>
+      <w:r>
+        <w:rPr>
+          <w:b w:val="false"/>
+          <w:bCs w:val="false"/>
+          <w:color w:val="000000"/>
+        </w:rPr>
+        <w:t>осуществляет поиск совпадений строке, принимает вектор шаблонов, строку-текст и словарь для сопоставления символа алфавита и его значения.</w:t>
+      </w:r>
+    </w:p>
+    <w:p>
+      <w:pPr>
+        <w:pStyle w:val="TextBody"/>
+        <w:rPr>
+          <w:b w:val="false"/>
+          <w:b w:val="false"/>
+          <w:bCs w:val="false"/>
+          <w:color w:val="000000"/>
+        </w:rPr>
+      </w:pPr>
+      <w:r>
+        <w:rPr>
+          <w:b w:val="false"/>
+          <w:bCs w:val="false"/>
+          <w:color w:val="000000"/>
+        </w:rPr>
+        <w:t xml:space="preserve">Для поиска в текст строки с джокером в классе Bohr также добавлены методы: std::vector &lt;int&gt; patterns(std::map&lt;char, int&gt; m, std::stringstream&amp; string_pattern, char joker) — принимает словарь для сопоставления символа алфавита и его значения, строку и символ джокера, для разделения строки с джокером на подстроки для бора, </w:t>
+      </w:r>
+      <w:r>
+        <w:rPr>
+          <w:b w:val="false"/>
+          <w:bCs w:val="false"/>
+          <w:color w:val="000000"/>
+        </w:rPr>
+        <w:t>а также void print_res(const std::vector&lt;int&gt;&amp; array, int t_size, int length) — принимает вспомогательный массив длины текста, его размер, а также длину строки-шаблона, проверяет совпадения и выводит результат.</w:t>
+      </w:r>
+    </w:p>
+    <w:p>
+      <w:pPr>
+        <w:pStyle w:val="TextBody"/>
+        <w:rPr>
+          <w:color w:val="000000"/>
+        </w:rPr>
+      </w:pPr>
+      <w:r>
+        <w:rPr>
+          <w:color w:val="000000"/>
+        </w:rPr>
+      </w:r>
+    </w:p>
+    <w:p>
+      <w:pPr>
+        <w:pStyle w:val="TextBody"/>
+        <w:rPr>
+          <w:b/>
+          <w:b/>
           <w:color w:val="000000"/>
         </w:rPr>
       </w:pPr>
@@ -2675,7 +2979,11 @@
         </w:rPr>
       </w:pPr>
       <w:r>
-        <w:rPr/>
+        <w:rPr>
+          <w:b/>
+          <w:bCs/>
+          <w:color w:val="000000"/>
+        </w:rPr>
       </w:r>
     </w:p>
     <w:p>
@@ -2690,7 +2998,11 @@
         </w:rPr>
       </w:pPr>
       <w:r>
-        <w:rPr/>
+        <w:rPr>
+          <w:b/>
+          <w:bCs/>
+          <w:color w:val="000000"/>
+        </w:rPr>
       </w:r>
     </w:p>
     <w:p>
@@ -2705,7 +3017,11 @@
         </w:rPr>
       </w:pPr>
       <w:r>
-        <w:rPr/>
+        <w:rPr>
+          <w:b/>
+          <w:bCs/>
+          <w:color w:val="000000"/>
+        </w:rPr>
       </w:r>
     </w:p>
     <w:p>
@@ -2720,7 +3036,11 @@
         </w:rPr>
       </w:pPr>
       <w:r>
-        <w:rPr/>
+        <w:rPr>
+          <w:b/>
+          <w:bCs/>
+          <w:color w:val="000000"/>
+        </w:rPr>
       </w:r>
     </w:p>
     <w:p>
@@ -2735,7 +3055,11 @@
         </w:rPr>
       </w:pPr>
       <w:r>
-        <w:rPr/>
+        <w:rPr>
+          <w:b/>
+          <w:bCs/>
+          <w:color w:val="000000"/>
+        </w:rPr>
       </w:r>
     </w:p>
     <w:p>
@@ -2750,7 +3074,11 @@
         </w:rPr>
       </w:pPr>
       <w:r>
-        <w:rPr/>
+        <w:rPr>
+          <w:b/>
+          <w:bCs/>
+          <w:color w:val="000000"/>
+        </w:rPr>
       </w:r>
     </w:p>
     <w:p>
@@ -2765,7 +3093,11 @@
         </w:rPr>
       </w:pPr>
       <w:r>
-        <w:rPr/>
+        <w:rPr>
+          <w:b/>
+          <w:bCs/>
+          <w:color w:val="000000"/>
+        </w:rPr>
       </w:r>
     </w:p>
     <w:p>
@@ -2780,7 +3112,11 @@
         </w:rPr>
       </w:pPr>
       <w:r>
-        <w:rPr/>
+        <w:rPr>
+          <w:b/>
+          <w:bCs/>
+          <w:color w:val="000000"/>
+        </w:rPr>
       </w:r>
     </w:p>
     <w:p>
@@ -2795,7 +3131,11 @@
         </w:rPr>
       </w:pPr>
       <w:r>
-        <w:rPr/>
+        <w:rPr>
+          <w:b/>
+          <w:bCs/>
+          <w:color w:val="000000"/>
+        </w:rPr>
       </w:r>
     </w:p>
     <w:p>
@@ -2810,7 +3150,11 @@
         </w:rPr>
       </w:pPr>
       <w:r>
-        <w:rPr/>
+        <w:rPr>
+          <w:b/>
+          <w:bCs/>
+          <w:color w:val="000000"/>
+        </w:rPr>
       </w:r>
     </w:p>
     <w:p>
@@ -2825,7 +3169,11 @@
         </w:rPr>
       </w:pPr>
       <w:r>
-        <w:rPr/>
+        <w:rPr>
+          <w:b/>
+          <w:bCs/>
+          <w:color w:val="000000"/>
+        </w:rPr>
       </w:r>
     </w:p>
     <w:p>
@@ -2840,7 +3188,11 @@
         </w:rPr>
       </w:pPr>
       <w:r>
-        <w:rPr/>
+        <w:rPr>
+          <w:b/>
+          <w:bCs/>
+          <w:color w:val="000000"/>
+        </w:rPr>
       </w:r>
     </w:p>
     <w:p>
@@ -2855,7 +3207,11 @@
         </w:rPr>
       </w:pPr>
       <w:r>
-        <w:rPr/>
+        <w:rPr>
+          <w:b/>
+          <w:bCs/>
+          <w:color w:val="000000"/>
+        </w:rPr>
       </w:r>
     </w:p>
     <w:p>
@@ -2870,7 +3226,11 @@
         </w:rPr>
       </w:pPr>
       <w:r>
-        <w:rPr/>
+        <w:rPr>
+          <w:b/>
+          <w:bCs/>
+          <w:color w:val="000000"/>
+        </w:rPr>
       </w:r>
     </w:p>
     <w:p>
@@ -2885,7 +3245,11 @@
         </w:rPr>
       </w:pPr>
       <w:r>
-        <w:rPr/>
+        <w:rPr>
+          <w:b/>
+          <w:bCs/>
+          <w:color w:val="000000"/>
+        </w:rPr>
       </w:r>
     </w:p>
     <w:p>
@@ -2900,7 +3264,11 @@
         </w:rPr>
       </w:pPr>
       <w:r>
-        <w:rPr/>
+        <w:rPr>
+          <w:b/>
+          <w:bCs/>
+          <w:color w:val="000000"/>
+        </w:rPr>
       </w:r>
     </w:p>
     <w:p>
@@ -2915,7 +3283,11 @@
         </w:rPr>
       </w:pPr>
       <w:r>
-        <w:rPr/>
+        <w:rPr>
+          <w:b/>
+          <w:bCs/>
+          <w:color w:val="000000"/>
+        </w:rPr>
       </w:r>
     </w:p>
     <w:p>
@@ -2930,7 +3302,11 @@
         </w:rPr>
       </w:pPr>
       <w:r>
-        <w:rPr/>
+        <w:rPr>
+          <w:b/>
+          <w:bCs/>
+          <w:color w:val="000000"/>
+        </w:rPr>
       </w:r>
     </w:p>
     <w:p>
@@ -2945,67 +3321,11 @@
         </w:rPr>
       </w:pPr>
       <w:r>
-        <w:rPr/>
-      </w:r>
-    </w:p>
-    <w:p>
-      <w:pPr>
-        <w:pStyle w:val="TextBody"/>
-        <w:jc w:val="center"/>
-        <w:rPr>
-          <w:b/>
+        <w:rPr>
           <w:b/>
           <w:bCs/>
           <w:color w:val="000000"/>
         </w:rPr>
-      </w:pPr>
-      <w:r>
-        <w:rPr/>
-      </w:r>
-    </w:p>
-    <w:p>
-      <w:pPr>
-        <w:pStyle w:val="TextBody"/>
-        <w:jc w:val="center"/>
-        <w:rPr>
-          <w:b/>
-          <w:b/>
-          <w:bCs/>
-          <w:color w:val="000000"/>
-        </w:rPr>
-      </w:pPr>
-      <w:r>
-        <w:rPr/>
-      </w:r>
-    </w:p>
-    <w:p>
-      <w:pPr>
-        <w:pStyle w:val="TextBody"/>
-        <w:jc w:val="center"/>
-        <w:rPr>
-          <w:b/>
-          <w:b/>
-          <w:bCs/>
-          <w:color w:val="000000"/>
-        </w:rPr>
-      </w:pPr>
-      <w:r>
-        <w:rPr/>
-      </w:r>
-    </w:p>
-    <w:p>
-      <w:pPr>
-        <w:pStyle w:val="TextBody"/>
-        <w:jc w:val="center"/>
-        <w:rPr>
-          <w:b/>
-          <w:b/>
-          <w:bCs/>
-          <w:color w:val="000000"/>
-        </w:rPr>
-      </w:pPr>
-      <w:r>
-        <w:rPr/>
       </w:r>
     </w:p>
     <w:p>
@@ -3803,7 +4123,11 @@
         </w:rPr>
       </w:pPr>
       <w:r>
-        <w:rPr/>
+        <w:rPr>
+          <w:b/>
+          <w:bCs/>
+          <w:color w:val="000000"/>
+        </w:rPr>
       </w:r>
     </w:p>
     <w:p>
@@ -3819,7 +4143,11 @@
         </w:rPr>
       </w:pPr>
       <w:r>
-        <w:rPr/>
+        <w:rPr>
+          <w:b/>
+          <w:bCs/>
+          <w:color w:val="000000"/>
+        </w:rPr>
       </w:r>
     </w:p>
     <w:p>
@@ -4538,6 +4866,313 @@
         </w:rPr>
       </w:pPr>
       <w:r>
+        <w:rPr>
+          <w:b/>
+          <w:bCs/>
+          <w:color w:val="000000"/>
+        </w:rPr>
+      </w:r>
+    </w:p>
+    <w:p>
+      <w:pPr>
+        <w:pStyle w:val="TextBody"/>
+        <w:ind w:left="0" w:right="0" w:hanging="0"/>
+        <w:jc w:val="center"/>
+        <w:rPr>
+          <w:b/>
+          <w:b/>
+          <w:bCs/>
+          <w:color w:val="000000"/>
+        </w:rPr>
+      </w:pPr>
+      <w:r>
+        <w:rPr>
+          <w:b/>
+          <w:bCs/>
+          <w:color w:val="000000"/>
+        </w:rPr>
+      </w:r>
+    </w:p>
+    <w:p>
+      <w:pPr>
+        <w:pStyle w:val="TextBody"/>
+        <w:ind w:left="0" w:right="0" w:hanging="0"/>
+        <w:jc w:val="center"/>
+        <w:rPr>
+          <w:b/>
+          <w:b/>
+          <w:bCs/>
+          <w:color w:val="000000"/>
+        </w:rPr>
+      </w:pPr>
+      <w:r>
+        <w:rPr>
+          <w:b/>
+          <w:bCs/>
+          <w:color w:val="000000"/>
+        </w:rPr>
+      </w:r>
+    </w:p>
+    <w:p>
+      <w:pPr>
+        <w:pStyle w:val="TextBody"/>
+        <w:ind w:left="0" w:right="0" w:hanging="0"/>
+        <w:jc w:val="center"/>
+        <w:rPr>
+          <w:b/>
+          <w:b/>
+          <w:bCs/>
+          <w:color w:val="000000"/>
+        </w:rPr>
+      </w:pPr>
+      <w:r>
+        <w:rPr>
+          <w:b/>
+          <w:bCs/>
+          <w:color w:val="000000"/>
+        </w:rPr>
+      </w:r>
+    </w:p>
+    <w:p>
+      <w:pPr>
+        <w:pStyle w:val="TextBody"/>
+        <w:ind w:left="0" w:right="0" w:hanging="0"/>
+        <w:jc w:val="center"/>
+        <w:rPr>
+          <w:b/>
+          <w:b/>
+          <w:bCs/>
+          <w:color w:val="000000"/>
+        </w:rPr>
+      </w:pPr>
+      <w:r>
+        <w:rPr>
+          <w:b/>
+          <w:bCs/>
+          <w:color w:val="000000"/>
+        </w:rPr>
+        <w:t>ПРИЛОЖЕНИЕ В</w:t>
+      </w:r>
+    </w:p>
+    <w:p>
+      <w:pPr>
+        <w:pStyle w:val="TextBody"/>
+        <w:ind w:left="0" w:right="0" w:hanging="0"/>
+        <w:jc w:val="center"/>
+        <w:rPr>
+          <w:b/>
+          <w:b/>
+          <w:bCs/>
+          <w:color w:val="000000"/>
+        </w:rPr>
+      </w:pPr>
+      <w:r>
+        <w:rPr>
+          <w:b/>
+          <w:bCs/>
+          <w:color w:val="000000"/>
+        </w:rPr>
+        <w:t>ИСХОДНЫЙ КОД ПРОГРАММЫ</w:t>
+      </w:r>
+    </w:p>
+    <w:p>
+      <w:pPr>
+        <w:pStyle w:val="TextBody"/>
+        <w:ind w:left="0" w:right="0" w:hanging="0"/>
+        <w:jc w:val="left"/>
+        <w:rPr>
+          <w:color w:val="000000"/>
+        </w:rPr>
+      </w:pPr>
+      <w:r>
+        <w:rPr>
+          <w:color w:val="000000"/>
+        </w:rPr>
+      </w:r>
+    </w:p>
+    <w:p>
+      <w:pPr>
+        <w:pStyle w:val="TextBody"/>
+        <w:ind w:left="0" w:right="0" w:hanging="0"/>
+        <w:jc w:val="left"/>
+        <w:rPr>
+          <w:color w:val="000000"/>
+        </w:rPr>
+      </w:pPr>
+      <w:r>
+        <w:rPr>
+          <w:color w:val="000000"/>
+        </w:rPr>
+        <w:t>Название файла: lab5_1.cpp</w:t>
+      </w:r>
+    </w:p>
+    <w:p>
+      <w:pPr>
+        <w:pStyle w:val="TextBody"/>
+        <w:ind w:left="0" w:right="0" w:hanging="0"/>
+        <w:jc w:val="left"/>
+        <w:rPr>
+          <w:color w:val="000000"/>
+        </w:rPr>
+      </w:pPr>
+      <w:r>
+        <w:rPr>
+          <w:color w:val="000000"/>
+        </w:rPr>
+      </w:r>
+    </w:p>
+    <w:p>
+      <w:pPr>
+        <w:pStyle w:val="TextBody"/>
+        <w:ind w:left="0" w:right="0" w:hanging="0"/>
+        <w:jc w:val="left"/>
+        <w:rPr>
+          <w:rFonts w:ascii="Courier New" w:hAnsi="Courier New"/>
+          <w:sz w:val="22"/>
+          <w:szCs w:val="22"/>
+        </w:rPr>
+      </w:pPr>
+      <w:r>
+        <w:rPr>
+          <w:rFonts w:ascii="Courier New" w:hAnsi="Courier New"/>
+          <w:sz w:val="22"/>
+          <w:szCs w:val="22"/>
+        </w:rPr>
+        <w:t>#include &lt;iostream&gt;</w:t>
+      </w:r>
+    </w:p>
+    <w:p>
+      <w:pPr>
+        <w:pStyle w:val="TextBody"/>
+        <w:ind w:left="0" w:right="0" w:hanging="0"/>
+        <w:jc w:val="left"/>
+        <w:rPr>
+          <w:rFonts w:ascii="Courier New" w:hAnsi="Courier New"/>
+          <w:sz w:val="22"/>
+          <w:szCs w:val="22"/>
+        </w:rPr>
+      </w:pPr>
+      <w:r>
+        <w:rPr>
+          <w:rFonts w:ascii="Courier New" w:hAnsi="Courier New"/>
+          <w:sz w:val="22"/>
+          <w:szCs w:val="22"/>
+        </w:rPr>
+        <w:t>#include &lt;vector&gt;</w:t>
+      </w:r>
+    </w:p>
+    <w:p>
+      <w:pPr>
+        <w:pStyle w:val="TextBody"/>
+        <w:ind w:left="0" w:right="0" w:hanging="0"/>
+        <w:jc w:val="left"/>
+        <w:rPr>
+          <w:rFonts w:ascii="Courier New" w:hAnsi="Courier New"/>
+          <w:sz w:val="22"/>
+          <w:szCs w:val="22"/>
+        </w:rPr>
+      </w:pPr>
+      <w:r>
+        <w:rPr>
+          <w:rFonts w:ascii="Courier New" w:hAnsi="Courier New"/>
+          <w:sz w:val="22"/>
+          <w:szCs w:val="22"/>
+        </w:rPr>
+        <w:t>#include &lt;cstring&gt;</w:t>
+      </w:r>
+    </w:p>
+    <w:p>
+      <w:pPr>
+        <w:pStyle w:val="TextBody"/>
+        <w:ind w:left="0" w:right="0" w:hanging="0"/>
+        <w:jc w:val="left"/>
+        <w:rPr>
+          <w:rFonts w:ascii="Courier New" w:hAnsi="Courier New"/>
+          <w:sz w:val="22"/>
+          <w:szCs w:val="22"/>
+        </w:rPr>
+      </w:pPr>
+      <w:r>
+        <w:rPr>
+          <w:rFonts w:ascii="Courier New" w:hAnsi="Courier New"/>
+          <w:sz w:val="22"/>
+          <w:szCs w:val="22"/>
+        </w:rPr>
+        <w:t>#include &lt;map&gt;</w:t>
+      </w:r>
+    </w:p>
+    <w:p>
+      <w:pPr>
+        <w:pStyle w:val="TextBody"/>
+        <w:ind w:left="0" w:right="0" w:hanging="0"/>
+        <w:jc w:val="left"/>
+        <w:rPr>
+          <w:rFonts w:ascii="Courier New" w:hAnsi="Courier New"/>
+          <w:sz w:val="22"/>
+          <w:szCs w:val="22"/>
+        </w:rPr>
+      </w:pPr>
+      <w:r>
+        <w:rPr>
+          <w:rFonts w:ascii="Courier New" w:hAnsi="Courier New"/>
+          <w:sz w:val="22"/>
+          <w:szCs w:val="22"/>
+        </w:rPr>
+        <w:t>#include &lt;algorithm&gt;</w:t>
+      </w:r>
+    </w:p>
+    <w:p>
+      <w:pPr>
+        <w:pStyle w:val="TextBody"/>
+        <w:ind w:left="0" w:right="0" w:hanging="0"/>
+        <w:jc w:val="left"/>
+        <w:rPr>
+          <w:rFonts w:ascii="Courier New" w:hAnsi="Courier New"/>
+          <w:sz w:val="22"/>
+          <w:szCs w:val="22"/>
+        </w:rPr>
+      </w:pPr>
+      <w:r>
+        <w:rPr>
+          <w:rFonts w:ascii="Courier New" w:hAnsi="Courier New"/>
+          <w:sz w:val="22"/>
+          <w:szCs w:val="22"/>
+        </w:rPr>
+        <w:t>#define ALPHABET_LEN 5</w:t>
+      </w:r>
+    </w:p>
+    <w:p>
+      <w:pPr>
+        <w:pStyle w:val="TextBody"/>
+        <w:ind w:left="0" w:right="0" w:hanging="0"/>
+        <w:jc w:val="left"/>
+        <w:rPr>
+          <w:rFonts w:ascii="Courier New" w:hAnsi="Courier New"/>
+          <w:sz w:val="22"/>
+          <w:szCs w:val="22"/>
+        </w:rPr>
+      </w:pPr>
+      <w:r>
+        <w:rPr>
+          <w:rFonts w:ascii="Courier New" w:hAnsi="Courier New"/>
+          <w:sz w:val="22"/>
+          <w:szCs w:val="22"/>
+        </w:rPr>
+        <w:t>std::vector &lt;std::pair&lt;int, int&gt;&gt; output;</w:t>
+      </w:r>
+    </w:p>
+    <w:p>
+      <w:pPr>
+        <w:pStyle w:val="TextBody"/>
+        <w:ind w:left="0" w:right="0" w:hanging="0"/>
+        <w:jc w:val="left"/>
+        <w:rPr>
+          <w:rFonts w:ascii="Courier New" w:hAnsi="Courier New"/>
+          <w:sz w:val="22"/>
+          <w:szCs w:val="22"/>
+        </w:rPr>
+      </w:pPr>
+      <w:r>
         <w:rPr/>
       </w:r>
     </w:p>
@@ -4545,12 +5180,281 @@
       <w:pPr>
         <w:pStyle w:val="TextBody"/>
         <w:ind w:left="0" w:right="0" w:hanging="0"/>
-        <w:jc w:val="center"/>
-        <w:rPr>
-          <w:b/>
-          <w:b/>
-          <w:bCs/>
-          <w:color w:val="000000"/>
+        <w:jc w:val="left"/>
+        <w:rPr>
+          <w:rFonts w:ascii="Courier New" w:hAnsi="Courier New"/>
+          <w:sz w:val="22"/>
+          <w:szCs w:val="22"/>
+        </w:rPr>
+      </w:pPr>
+      <w:r>
+        <w:rPr>
+          <w:rFonts w:ascii="Courier New" w:hAnsi="Courier New"/>
+          <w:sz w:val="22"/>
+          <w:szCs w:val="22"/>
+        </w:rPr>
+        <w:t>class BohrVertex{</w:t>
+      </w:r>
+    </w:p>
+    <w:p>
+      <w:pPr>
+        <w:pStyle w:val="TextBody"/>
+        <w:ind w:left="0" w:right="0" w:hanging="0"/>
+        <w:jc w:val="left"/>
+        <w:rPr>
+          <w:rFonts w:ascii="Courier New" w:hAnsi="Courier New"/>
+          <w:sz w:val="22"/>
+          <w:szCs w:val="22"/>
+        </w:rPr>
+      </w:pPr>
+      <w:r>
+        <w:rPr>
+          <w:rFonts w:ascii="Courier New" w:hAnsi="Courier New"/>
+          <w:sz w:val="22"/>
+          <w:szCs w:val="22"/>
+        </w:rPr>
+        <w:t>public:</w:t>
+      </w:r>
+    </w:p>
+    <w:p>
+      <w:pPr>
+        <w:pStyle w:val="TextBody"/>
+        <w:ind w:left="0" w:right="0" w:hanging="0"/>
+        <w:jc w:val="left"/>
+        <w:rPr>
+          <w:rFonts w:ascii="Courier New" w:hAnsi="Courier New"/>
+          <w:sz w:val="22"/>
+          <w:szCs w:val="22"/>
+        </w:rPr>
+      </w:pPr>
+      <w:r>
+        <w:rPr>
+          <w:rFonts w:ascii="Courier New" w:hAnsi="Courier New"/>
+          <w:sz w:val="22"/>
+          <w:szCs w:val="22"/>
+        </w:rPr>
+        <w:tab/>
+        <w:t>int parent;//вершина родитель</w:t>
+      </w:r>
+    </w:p>
+    <w:p>
+      <w:pPr>
+        <w:pStyle w:val="TextBody"/>
+        <w:ind w:left="0" w:right="0" w:hanging="0"/>
+        <w:jc w:val="left"/>
+        <w:rPr>
+          <w:rFonts w:ascii="Courier New" w:hAnsi="Courier New"/>
+          <w:sz w:val="22"/>
+          <w:szCs w:val="22"/>
+        </w:rPr>
+      </w:pPr>
+      <w:r>
+        <w:rPr>
+          <w:rFonts w:ascii="Courier New" w:hAnsi="Courier New"/>
+          <w:sz w:val="22"/>
+          <w:szCs w:val="22"/>
+        </w:rPr>
+        <w:tab/>
+        <w:t>char value;</w:t>
+      </w:r>
+    </w:p>
+    <w:p>
+      <w:pPr>
+        <w:pStyle w:val="TextBody"/>
+        <w:ind w:left="0" w:right="0" w:hanging="0"/>
+        <w:jc w:val="left"/>
+        <w:rPr>
+          <w:rFonts w:ascii="Courier New" w:hAnsi="Courier New"/>
+          <w:sz w:val="22"/>
+          <w:szCs w:val="22"/>
+        </w:rPr>
+      </w:pPr>
+      <w:r>
+        <w:rPr>
+          <w:rFonts w:ascii="Courier New" w:hAnsi="Courier New"/>
+          <w:sz w:val="22"/>
+          <w:szCs w:val="22"/>
+        </w:rPr>
+        <w:tab/>
+        <w:t>int next_ver[ALPHABET_LEN]; //массив, где next_ver[i] - номер вершины, в которую мы перейдём по символу с номером i в алфавите</w:t>
+      </w:r>
+    </w:p>
+    <w:p>
+      <w:pPr>
+        <w:pStyle w:val="TextBody"/>
+        <w:ind w:left="0" w:right="0" w:hanging="0"/>
+        <w:jc w:val="left"/>
+        <w:rPr>
+          <w:rFonts w:ascii="Courier New" w:hAnsi="Courier New"/>
+          <w:sz w:val="22"/>
+          <w:szCs w:val="22"/>
+        </w:rPr>
+      </w:pPr>
+      <w:r>
+        <w:rPr>
+          <w:rFonts w:ascii="Courier New" w:hAnsi="Courier New"/>
+          <w:sz w:val="22"/>
+          <w:szCs w:val="22"/>
+        </w:rPr>
+        <w:tab/>
+        <w:t>int numPattern = 0; //номер строки-шаблона для вершины next_ver[i]</w:t>
+      </w:r>
+    </w:p>
+    <w:p>
+      <w:pPr>
+        <w:pStyle w:val="TextBody"/>
+        <w:ind w:left="0" w:right="0" w:hanging="0"/>
+        <w:jc w:val="left"/>
+        <w:rPr>
+          <w:rFonts w:ascii="Courier New" w:hAnsi="Courier New"/>
+          <w:sz w:val="22"/>
+          <w:szCs w:val="22"/>
+        </w:rPr>
+      </w:pPr>
+      <w:r>
+        <w:rPr>
+          <w:rFonts w:ascii="Courier New" w:hAnsi="Courier New"/>
+          <w:sz w:val="22"/>
+          <w:szCs w:val="22"/>
+        </w:rPr>
+        <w:tab/>
+        <w:t>bool flag = false; // является ли шаблоном</w:t>
+      </w:r>
+    </w:p>
+    <w:p>
+      <w:pPr>
+        <w:pStyle w:val="TextBody"/>
+        <w:ind w:left="0" w:right="0" w:hanging="0"/>
+        <w:jc w:val="left"/>
+        <w:rPr>
+          <w:rFonts w:ascii="Courier New" w:hAnsi="Courier New"/>
+          <w:sz w:val="22"/>
+          <w:szCs w:val="22"/>
+        </w:rPr>
+      </w:pPr>
+      <w:r>
+        <w:rPr>
+          <w:rFonts w:ascii="Courier New" w:hAnsi="Courier New"/>
+          <w:sz w:val="22"/>
+          <w:szCs w:val="22"/>
+        </w:rPr>
+        <w:tab/>
+        <w:t>int suffLink = -1; // суффиксная ссылка от этой вершины</w:t>
+      </w:r>
+    </w:p>
+    <w:p>
+      <w:pPr>
+        <w:pStyle w:val="TextBody"/>
+        <w:ind w:left="0" w:right="0" w:hanging="0"/>
+        <w:jc w:val="left"/>
+        <w:rPr>
+          <w:rFonts w:ascii="Courier New" w:hAnsi="Courier New"/>
+          <w:sz w:val="22"/>
+          <w:szCs w:val="22"/>
+        </w:rPr>
+      </w:pPr>
+      <w:r>
+        <w:rPr>
+          <w:rFonts w:ascii="Courier New" w:hAnsi="Courier New"/>
+          <w:sz w:val="22"/>
+          <w:szCs w:val="22"/>
+        </w:rPr>
+        <w:tab/>
+        <w:t>int move[ALPHABET_LEN];</w:t>
+      </w:r>
+    </w:p>
+    <w:p>
+      <w:pPr>
+        <w:pStyle w:val="TextBody"/>
+        <w:ind w:left="0" w:right="0" w:hanging="0"/>
+        <w:jc w:val="left"/>
+        <w:rPr>
+          <w:rFonts w:ascii="Courier New" w:hAnsi="Courier New"/>
+          <w:sz w:val="22"/>
+          <w:szCs w:val="22"/>
+        </w:rPr>
+      </w:pPr>
+      <w:r>
+        <w:rPr>
+          <w:rFonts w:ascii="Courier New" w:hAnsi="Courier New"/>
+          <w:sz w:val="22"/>
+          <w:szCs w:val="22"/>
+        </w:rPr>
+        <w:tab/>
+        <w:t>BohrVertex(int, char);</w:t>
+      </w:r>
+    </w:p>
+    <w:p>
+      <w:pPr>
+        <w:pStyle w:val="TextBody"/>
+        <w:ind w:left="0" w:right="0" w:hanging="0"/>
+        <w:jc w:val="left"/>
+        <w:rPr>
+          <w:rFonts w:ascii="Courier New" w:hAnsi="Courier New"/>
+          <w:sz w:val="22"/>
+          <w:szCs w:val="22"/>
+        </w:rPr>
+      </w:pPr>
+      <w:r>
+        <w:rPr>
+          <w:rFonts w:ascii="Courier New" w:hAnsi="Courier New"/>
+          <w:sz w:val="22"/>
+          <w:szCs w:val="22"/>
+        </w:rPr>
+        <w:tab/>
+        <w:t>BohrVertex() = default;</w:t>
+      </w:r>
+    </w:p>
+    <w:p>
+      <w:pPr>
+        <w:pStyle w:val="TextBody"/>
+        <w:ind w:left="0" w:right="0" w:hanging="0"/>
+        <w:jc w:val="left"/>
+        <w:rPr>
+          <w:rFonts w:ascii="Courier New" w:hAnsi="Courier New"/>
+          <w:sz w:val="22"/>
+          <w:szCs w:val="22"/>
+        </w:rPr>
+      </w:pPr>
+      <w:r>
+        <w:rPr>
+          <w:rFonts w:ascii="Courier New" w:hAnsi="Courier New"/>
+          <w:sz w:val="22"/>
+          <w:szCs w:val="22"/>
+        </w:rPr>
+        <w:tab/>
+        <w:t>~BohrVertex() = default;</w:t>
+      </w:r>
+    </w:p>
+    <w:p>
+      <w:pPr>
+        <w:pStyle w:val="TextBody"/>
+        <w:ind w:left="0" w:right="0" w:hanging="0"/>
+        <w:jc w:val="left"/>
+        <w:rPr>
+          <w:rFonts w:ascii="Courier New" w:hAnsi="Courier New"/>
+          <w:sz w:val="22"/>
+          <w:szCs w:val="22"/>
+        </w:rPr>
+      </w:pPr>
+      <w:r>
+        <w:rPr>
+          <w:rFonts w:ascii="Courier New" w:hAnsi="Courier New"/>
+          <w:sz w:val="22"/>
+          <w:szCs w:val="22"/>
+        </w:rPr>
+        <w:t>};</w:t>
+      </w:r>
+    </w:p>
+    <w:p>
+      <w:pPr>
+        <w:pStyle w:val="TextBody"/>
+        <w:ind w:left="0" w:right="0" w:hanging="0"/>
+        <w:jc w:val="left"/>
+        <w:rPr>
+          <w:rFonts w:ascii="Courier New" w:hAnsi="Courier New"/>
+          <w:sz w:val="22"/>
+          <w:szCs w:val="22"/>
         </w:rPr>
       </w:pPr>
       <w:r>
@@ -4561,12 +5465,156 @@
       <w:pPr>
         <w:pStyle w:val="TextBody"/>
         <w:ind w:left="0" w:right="0" w:hanging="0"/>
-        <w:jc w:val="center"/>
-        <w:rPr>
-          <w:b/>
-          <w:b/>
-          <w:bCs/>
-          <w:color w:val="000000"/>
+        <w:jc w:val="left"/>
+        <w:rPr>
+          <w:rFonts w:ascii="Courier New" w:hAnsi="Courier New"/>
+          <w:sz w:val="22"/>
+          <w:szCs w:val="22"/>
+        </w:rPr>
+      </w:pPr>
+      <w:r>
+        <w:rPr>
+          <w:rFonts w:ascii="Courier New" w:hAnsi="Courier New"/>
+          <w:sz w:val="22"/>
+          <w:szCs w:val="22"/>
+        </w:rPr>
+        <w:t>class Bohr{</w:t>
+      </w:r>
+    </w:p>
+    <w:p>
+      <w:pPr>
+        <w:pStyle w:val="TextBody"/>
+        <w:ind w:left="0" w:right="0" w:hanging="0"/>
+        <w:jc w:val="left"/>
+        <w:rPr>
+          <w:rFonts w:ascii="Courier New" w:hAnsi="Courier New"/>
+          <w:sz w:val="22"/>
+          <w:szCs w:val="22"/>
+        </w:rPr>
+      </w:pPr>
+      <w:r>
+        <w:rPr>
+          <w:rFonts w:ascii="Courier New" w:hAnsi="Courier New"/>
+          <w:sz w:val="22"/>
+          <w:szCs w:val="22"/>
+        </w:rPr>
+        <w:tab/>
+        <w:t>std::vector &lt;BohrVertex&gt; bohr;//вершины бора</w:t>
+      </w:r>
+    </w:p>
+    <w:p>
+      <w:pPr>
+        <w:pStyle w:val="TextBody"/>
+        <w:ind w:left="0" w:right="0" w:hanging="0"/>
+        <w:jc w:val="left"/>
+        <w:rPr>
+          <w:rFonts w:ascii="Courier New" w:hAnsi="Courier New"/>
+          <w:sz w:val="22"/>
+          <w:szCs w:val="22"/>
+        </w:rPr>
+      </w:pPr>
+      <w:r>
+        <w:rPr>
+          <w:rFonts w:ascii="Courier New" w:hAnsi="Courier New"/>
+          <w:sz w:val="22"/>
+          <w:szCs w:val="22"/>
+        </w:rPr>
+        <w:tab/>
+        <w:t>int get_move(int v, int edge);</w:t>
+      </w:r>
+    </w:p>
+    <w:p>
+      <w:pPr>
+        <w:pStyle w:val="TextBody"/>
+        <w:ind w:left="0" w:right="0" w:hanging="0"/>
+        <w:jc w:val="left"/>
+        <w:rPr>
+          <w:rFonts w:ascii="Courier New" w:hAnsi="Courier New"/>
+          <w:sz w:val="22"/>
+          <w:szCs w:val="22"/>
+        </w:rPr>
+      </w:pPr>
+      <w:r>
+        <w:rPr>
+          <w:rFonts w:ascii="Courier New" w:hAnsi="Courier New"/>
+          <w:sz w:val="22"/>
+          <w:szCs w:val="22"/>
+        </w:rPr>
+        <w:tab/>
+        <w:t>int get_suffix_link(int v);</w:t>
+      </w:r>
+    </w:p>
+    <w:p>
+      <w:pPr>
+        <w:pStyle w:val="TextBody"/>
+        <w:ind w:left="0" w:right="0" w:hanging="0"/>
+        <w:jc w:val="left"/>
+        <w:rPr>
+          <w:rFonts w:ascii="Courier New" w:hAnsi="Courier New"/>
+          <w:sz w:val="22"/>
+          <w:szCs w:val="22"/>
+        </w:rPr>
+      </w:pPr>
+      <w:r>
+        <w:rPr>
+          <w:rFonts w:ascii="Courier New" w:hAnsi="Courier New"/>
+          <w:sz w:val="22"/>
+          <w:szCs w:val="22"/>
+        </w:rPr>
+        <w:tab/>
+        <w:t>void res(std::vector &lt;std::string&gt;&amp; patterns, int v, int i, std::string text);</w:t>
+      </w:r>
+    </w:p>
+    <w:p>
+      <w:pPr>
+        <w:pStyle w:val="TextBody"/>
+        <w:ind w:left="0" w:right="0" w:hanging="0"/>
+        <w:jc w:val="left"/>
+        <w:rPr>
+          <w:rFonts w:ascii="Courier New" w:hAnsi="Courier New"/>
+          <w:sz w:val="22"/>
+          <w:szCs w:val="22"/>
+        </w:rPr>
+      </w:pPr>
+      <w:r>
+        <w:rPr>
+          <w:rFonts w:ascii="Courier New" w:hAnsi="Courier New"/>
+          <w:sz w:val="22"/>
+          <w:szCs w:val="22"/>
+        </w:rPr>
+        <w:tab/>
+      </w:r>
+    </w:p>
+    <w:p>
+      <w:pPr>
+        <w:pStyle w:val="TextBody"/>
+        <w:ind w:left="0" w:right="0" w:hanging="0"/>
+        <w:jc w:val="left"/>
+        <w:rPr>
+          <w:rFonts w:ascii="Courier New" w:hAnsi="Courier New"/>
+          <w:sz w:val="22"/>
+          <w:szCs w:val="22"/>
+        </w:rPr>
+      </w:pPr>
+      <w:r>
+        <w:rPr>
+          <w:rFonts w:ascii="Courier New" w:hAnsi="Courier New"/>
+          <w:sz w:val="22"/>
+          <w:szCs w:val="22"/>
+        </w:rPr>
+        <w:t>public:</w:t>
+        <w:tab/>
+      </w:r>
+    </w:p>
+    <w:p>
+      <w:pPr>
+        <w:pStyle w:val="TextBody"/>
+        <w:ind w:left="0" w:right="0" w:hanging="0"/>
+        <w:jc w:val="left"/>
+        <w:rPr>
+          <w:rFonts w:ascii="Courier New" w:hAnsi="Courier New"/>
+          <w:sz w:val="22"/>
+          <w:szCs w:val="22"/>
         </w:rPr>
       </w:pPr>
       <w:r>
@@ -4577,12 +5625,135 @@
       <w:pPr>
         <w:pStyle w:val="TextBody"/>
         <w:ind w:left="0" w:right="0" w:hanging="0"/>
-        <w:jc w:val="center"/>
-        <w:rPr>
-          <w:b/>
-          <w:b/>
-          <w:bCs/>
-          <w:color w:val="000000"/>
+        <w:jc w:val="left"/>
+        <w:rPr>
+          <w:rFonts w:ascii="Courier New" w:hAnsi="Courier New"/>
+          <w:sz w:val="22"/>
+          <w:szCs w:val="22"/>
+        </w:rPr>
+      </w:pPr>
+      <w:r>
+        <w:rPr>
+          <w:rFonts w:ascii="Courier New" w:hAnsi="Courier New"/>
+          <w:sz w:val="22"/>
+          <w:szCs w:val="22"/>
+        </w:rPr>
+        <w:tab/>
+        <w:t>Bohr();</w:t>
+      </w:r>
+    </w:p>
+    <w:p>
+      <w:pPr>
+        <w:pStyle w:val="TextBody"/>
+        <w:ind w:left="0" w:right="0" w:hanging="0"/>
+        <w:jc w:val="left"/>
+        <w:rPr>
+          <w:rFonts w:ascii="Courier New" w:hAnsi="Courier New"/>
+          <w:sz w:val="22"/>
+          <w:szCs w:val="22"/>
+        </w:rPr>
+      </w:pPr>
+      <w:r>
+        <w:rPr>
+          <w:rFonts w:ascii="Courier New" w:hAnsi="Courier New"/>
+          <w:sz w:val="22"/>
+          <w:szCs w:val="22"/>
+        </w:rPr>
+        <w:tab/>
+        <w:t>~Bohr() = default;</w:t>
+      </w:r>
+    </w:p>
+    <w:p>
+      <w:pPr>
+        <w:pStyle w:val="TextBody"/>
+        <w:ind w:left="0" w:right="0" w:hanging="0"/>
+        <w:jc w:val="left"/>
+        <w:rPr>
+          <w:rFonts w:ascii="Courier New" w:hAnsi="Courier New"/>
+          <w:sz w:val="22"/>
+          <w:szCs w:val="22"/>
+        </w:rPr>
+      </w:pPr>
+      <w:r>
+        <w:rPr>
+          <w:rFonts w:ascii="Courier New" w:hAnsi="Courier New"/>
+          <w:sz w:val="22"/>
+          <w:szCs w:val="22"/>
+        </w:rPr>
+        <w:tab/>
+        <w:t>void add_in_bohr(std::map&lt;char, int&gt; m, int index, std::string s);</w:t>
+      </w:r>
+    </w:p>
+    <w:p>
+      <w:pPr>
+        <w:pStyle w:val="TextBody"/>
+        <w:ind w:left="0" w:right="0" w:hanging="0"/>
+        <w:jc w:val="left"/>
+        <w:rPr>
+          <w:rFonts w:ascii="Courier New" w:hAnsi="Courier New"/>
+          <w:sz w:val="22"/>
+          <w:szCs w:val="22"/>
+        </w:rPr>
+      </w:pPr>
+      <w:r>
+        <w:rPr>
+          <w:rFonts w:ascii="Courier New" w:hAnsi="Courier New"/>
+          <w:sz w:val="22"/>
+          <w:szCs w:val="22"/>
+        </w:rPr>
+        <w:tab/>
+        <w:t>void find_matches(std::vector &lt;std::string&gt; patterns, std::string s, std::map&lt;char, int&gt; m);</w:t>
+      </w:r>
+    </w:p>
+    <w:p>
+      <w:pPr>
+        <w:pStyle w:val="TextBody"/>
+        <w:ind w:left="0" w:right="0" w:hanging="0"/>
+        <w:jc w:val="left"/>
+        <w:rPr>
+          <w:rFonts w:ascii="Courier New" w:hAnsi="Courier New"/>
+          <w:sz w:val="22"/>
+          <w:szCs w:val="22"/>
+        </w:rPr>
+      </w:pPr>
+      <w:r>
+        <w:rPr>
+          <w:rFonts w:ascii="Courier New" w:hAnsi="Courier New"/>
+          <w:sz w:val="22"/>
+          <w:szCs w:val="22"/>
+        </w:rPr>
+        <w:tab/>
+      </w:r>
+    </w:p>
+    <w:p>
+      <w:pPr>
+        <w:pStyle w:val="TextBody"/>
+        <w:ind w:left="0" w:right="0" w:hanging="0"/>
+        <w:jc w:val="left"/>
+        <w:rPr>
+          <w:rFonts w:ascii="Courier New" w:hAnsi="Courier New"/>
+          <w:sz w:val="22"/>
+          <w:szCs w:val="22"/>
+        </w:rPr>
+      </w:pPr>
+      <w:r>
+        <w:rPr>
+          <w:rFonts w:ascii="Courier New" w:hAnsi="Courier New"/>
+          <w:sz w:val="22"/>
+          <w:szCs w:val="22"/>
+        </w:rPr>
+        <w:t>};</w:t>
+      </w:r>
+    </w:p>
+    <w:p>
+      <w:pPr>
+        <w:pStyle w:val="TextBody"/>
+        <w:ind w:left="0" w:right="0" w:hanging="0"/>
+        <w:jc w:val="left"/>
+        <w:rPr>
+          <w:rFonts w:ascii="Courier New" w:hAnsi="Courier New"/>
+          <w:sz w:val="22"/>
+          <w:szCs w:val="22"/>
         </w:rPr>
       </w:pPr>
       <w:r>
@@ -4593,849 +5764,6 @@
       <w:pPr>
         <w:pStyle w:val="TextBody"/>
         <w:ind w:left="0" w:right="0" w:hanging="0"/>
-        <w:jc w:val="center"/>
-        <w:rPr>
-          <w:b/>
-          <w:b/>
-          <w:bCs/>
-          <w:color w:val="000000"/>
-        </w:rPr>
-      </w:pPr>
-      <w:r>
-        <w:rPr>
-          <w:b/>
-          <w:bCs/>
-          <w:color w:val="000000"/>
-        </w:rPr>
-        <w:t>ПРИЛОЖЕНИЕ В</w:t>
-      </w:r>
-    </w:p>
-    <w:p>
-      <w:pPr>
-        <w:pStyle w:val="TextBody"/>
-        <w:ind w:left="0" w:right="0" w:hanging="0"/>
-        <w:jc w:val="center"/>
-        <w:rPr>
-          <w:b/>
-          <w:b/>
-          <w:bCs/>
-          <w:color w:val="000000"/>
-        </w:rPr>
-      </w:pPr>
-      <w:r>
-        <w:rPr>
-          <w:b/>
-          <w:bCs/>
-          <w:color w:val="000000"/>
-        </w:rPr>
-        <w:t>ИСХОДНЫЙ КОД ПРОГРАММЫ</w:t>
-      </w:r>
-    </w:p>
-    <w:p>
-      <w:pPr>
-        <w:pStyle w:val="TextBody"/>
-        <w:ind w:left="0" w:right="0" w:hanging="0"/>
-        <w:jc w:val="left"/>
-        <w:rPr>
-          <w:color w:val="000000"/>
-        </w:rPr>
-      </w:pPr>
-      <w:r>
-        <w:rPr>
-          <w:color w:val="000000"/>
-        </w:rPr>
-      </w:r>
-    </w:p>
-    <w:p>
-      <w:pPr>
-        <w:pStyle w:val="TextBody"/>
-        <w:ind w:left="0" w:right="0" w:hanging="0"/>
-        <w:jc w:val="left"/>
-        <w:rPr>
-          <w:color w:val="000000"/>
-        </w:rPr>
-      </w:pPr>
-      <w:r>
-        <w:rPr>
-          <w:color w:val="000000"/>
-        </w:rPr>
-        <w:t>Название файла: lab5_1.cpp</w:t>
-      </w:r>
-    </w:p>
-    <w:p>
-      <w:pPr>
-        <w:pStyle w:val="TextBody"/>
-        <w:ind w:left="0" w:right="0" w:hanging="0"/>
-        <w:jc w:val="left"/>
-        <w:rPr>
-          <w:color w:val="000000"/>
-        </w:rPr>
-      </w:pPr>
-      <w:r>
-        <w:rPr>
-          <w:color w:val="000000"/>
-        </w:rPr>
-      </w:r>
-    </w:p>
-    <w:p>
-      <w:pPr>
-        <w:pStyle w:val="TextBody"/>
-        <w:ind w:left="0" w:right="0" w:hanging="0"/>
-        <w:jc w:val="left"/>
-        <w:rPr>
-          <w:rFonts w:ascii="Courier New" w:hAnsi="Courier New"/>
-          <w:sz w:val="22"/>
-          <w:szCs w:val="22"/>
-        </w:rPr>
-      </w:pPr>
-      <w:r>
-        <w:rPr>
-          <w:rFonts w:ascii="Courier New" w:hAnsi="Courier New"/>
-          <w:sz w:val="22"/>
-          <w:szCs w:val="22"/>
-        </w:rPr>
-        <w:t>#include &lt;iostream&gt;</w:t>
-      </w:r>
-    </w:p>
-    <w:p>
-      <w:pPr>
-        <w:pStyle w:val="TextBody"/>
-        <w:ind w:left="0" w:right="0" w:hanging="0"/>
-        <w:jc w:val="left"/>
-        <w:rPr>
-          <w:rFonts w:ascii="Courier New" w:hAnsi="Courier New"/>
-          <w:sz w:val="22"/>
-          <w:szCs w:val="22"/>
-        </w:rPr>
-      </w:pPr>
-      <w:r>
-        <w:rPr>
-          <w:rFonts w:ascii="Courier New" w:hAnsi="Courier New"/>
-          <w:sz w:val="22"/>
-          <w:szCs w:val="22"/>
-        </w:rPr>
-        <w:t>#include &lt;vector&gt;</w:t>
-      </w:r>
-    </w:p>
-    <w:p>
-      <w:pPr>
-        <w:pStyle w:val="TextBody"/>
-        <w:ind w:left="0" w:right="0" w:hanging="0"/>
-        <w:jc w:val="left"/>
-        <w:rPr>
-          <w:rFonts w:ascii="Courier New" w:hAnsi="Courier New"/>
-          <w:sz w:val="22"/>
-          <w:szCs w:val="22"/>
-        </w:rPr>
-      </w:pPr>
-      <w:r>
-        <w:rPr>
-          <w:rFonts w:ascii="Courier New" w:hAnsi="Courier New"/>
-          <w:sz w:val="22"/>
-          <w:szCs w:val="22"/>
-        </w:rPr>
-        <w:t>#include &lt;cstring&gt;</w:t>
-      </w:r>
-    </w:p>
-    <w:p>
-      <w:pPr>
-        <w:pStyle w:val="TextBody"/>
-        <w:ind w:left="0" w:right="0" w:hanging="0"/>
-        <w:jc w:val="left"/>
-        <w:rPr>
-          <w:rFonts w:ascii="Courier New" w:hAnsi="Courier New"/>
-          <w:sz w:val="22"/>
-          <w:szCs w:val="22"/>
-        </w:rPr>
-      </w:pPr>
-      <w:r>
-        <w:rPr>
-          <w:rFonts w:ascii="Courier New" w:hAnsi="Courier New"/>
-          <w:sz w:val="22"/>
-          <w:szCs w:val="22"/>
-        </w:rPr>
-        <w:t>#include &lt;map&gt;</w:t>
-      </w:r>
-    </w:p>
-    <w:p>
-      <w:pPr>
-        <w:pStyle w:val="TextBody"/>
-        <w:ind w:left="0" w:right="0" w:hanging="0"/>
-        <w:jc w:val="left"/>
-        <w:rPr>
-          <w:rFonts w:ascii="Courier New" w:hAnsi="Courier New"/>
-          <w:sz w:val="22"/>
-          <w:szCs w:val="22"/>
-        </w:rPr>
-      </w:pPr>
-      <w:r>
-        <w:rPr>
-          <w:rFonts w:ascii="Courier New" w:hAnsi="Courier New"/>
-          <w:sz w:val="22"/>
-          <w:szCs w:val="22"/>
-        </w:rPr>
-        <w:t>#include &lt;algorithm&gt;</w:t>
-      </w:r>
-    </w:p>
-    <w:p>
-      <w:pPr>
-        <w:pStyle w:val="TextBody"/>
-        <w:ind w:left="0" w:right="0" w:hanging="0"/>
-        <w:jc w:val="left"/>
-        <w:rPr>
-          <w:rFonts w:ascii="Courier New" w:hAnsi="Courier New"/>
-          <w:sz w:val="22"/>
-          <w:szCs w:val="22"/>
-        </w:rPr>
-      </w:pPr>
-      <w:r>
-        <w:rPr>
-          <w:rFonts w:ascii="Courier New" w:hAnsi="Courier New"/>
-          <w:sz w:val="22"/>
-          <w:szCs w:val="22"/>
-        </w:rPr>
-        <w:t>#define ALPHABET_LEN 5</w:t>
-      </w:r>
-    </w:p>
-    <w:p>
-      <w:pPr>
-        <w:pStyle w:val="TextBody"/>
-        <w:ind w:left="0" w:right="0" w:hanging="0"/>
-        <w:jc w:val="left"/>
-        <w:rPr>
-          <w:rFonts w:ascii="Courier New" w:hAnsi="Courier New"/>
-          <w:sz w:val="22"/>
-          <w:szCs w:val="22"/>
-        </w:rPr>
-      </w:pPr>
-      <w:r>
-        <w:rPr>
-          <w:rFonts w:ascii="Courier New" w:hAnsi="Courier New"/>
-          <w:sz w:val="22"/>
-          <w:szCs w:val="22"/>
-        </w:rPr>
-        <w:t>std::vector &lt;std::pair&lt;int, int&gt;&gt; output;</w:t>
-      </w:r>
-    </w:p>
-    <w:p>
-      <w:pPr>
-        <w:pStyle w:val="TextBody"/>
-        <w:ind w:left="0" w:right="0" w:hanging="0"/>
-        <w:jc w:val="left"/>
-        <w:rPr>
-          <w:rFonts w:ascii="Courier New" w:hAnsi="Courier New"/>
-          <w:sz w:val="22"/>
-          <w:szCs w:val="22"/>
-        </w:rPr>
-      </w:pPr>
-      <w:r>
-        <w:rPr>
-          <w:rFonts w:ascii="Courier New" w:hAnsi="Courier New"/>
-          <w:sz w:val="22"/>
-          <w:szCs w:val="22"/>
-        </w:rPr>
-      </w:r>
-    </w:p>
-    <w:p>
-      <w:pPr>
-        <w:pStyle w:val="TextBody"/>
-        <w:ind w:left="0" w:right="0" w:hanging="0"/>
-        <w:jc w:val="left"/>
-        <w:rPr>
-          <w:rFonts w:ascii="Courier New" w:hAnsi="Courier New"/>
-          <w:sz w:val="22"/>
-          <w:szCs w:val="22"/>
-        </w:rPr>
-      </w:pPr>
-      <w:r>
-        <w:rPr>
-          <w:rFonts w:ascii="Courier New" w:hAnsi="Courier New"/>
-          <w:sz w:val="22"/>
-          <w:szCs w:val="22"/>
-        </w:rPr>
-        <w:t>class BohrVertex{</w:t>
-      </w:r>
-    </w:p>
-    <w:p>
-      <w:pPr>
-        <w:pStyle w:val="TextBody"/>
-        <w:ind w:left="0" w:right="0" w:hanging="0"/>
-        <w:jc w:val="left"/>
-        <w:rPr>
-          <w:rFonts w:ascii="Courier New" w:hAnsi="Courier New"/>
-          <w:sz w:val="22"/>
-          <w:szCs w:val="22"/>
-        </w:rPr>
-      </w:pPr>
-      <w:r>
-        <w:rPr>
-          <w:rFonts w:ascii="Courier New" w:hAnsi="Courier New"/>
-          <w:sz w:val="22"/>
-          <w:szCs w:val="22"/>
-        </w:rPr>
-        <w:t>public:</w:t>
-      </w:r>
-    </w:p>
-    <w:p>
-      <w:pPr>
-        <w:pStyle w:val="TextBody"/>
-        <w:ind w:left="0" w:right="0" w:hanging="0"/>
-        <w:jc w:val="left"/>
-        <w:rPr>
-          <w:rFonts w:ascii="Courier New" w:hAnsi="Courier New"/>
-          <w:sz w:val="22"/>
-          <w:szCs w:val="22"/>
-        </w:rPr>
-      </w:pPr>
-      <w:r>
-        <w:rPr>
-          <w:rFonts w:ascii="Courier New" w:hAnsi="Courier New"/>
-          <w:sz w:val="22"/>
-          <w:szCs w:val="22"/>
-        </w:rPr>
-        <w:tab/>
-        <w:t>int parent;</w:t>
-      </w:r>
-    </w:p>
-    <w:p>
-      <w:pPr>
-        <w:pStyle w:val="TextBody"/>
-        <w:ind w:left="0" w:right="0" w:hanging="0"/>
-        <w:jc w:val="left"/>
-        <w:rPr>
-          <w:rFonts w:ascii="Courier New" w:hAnsi="Courier New"/>
-          <w:sz w:val="22"/>
-          <w:szCs w:val="22"/>
-        </w:rPr>
-      </w:pPr>
-      <w:r>
-        <w:rPr>
-          <w:rFonts w:ascii="Courier New" w:hAnsi="Courier New"/>
-          <w:sz w:val="22"/>
-          <w:szCs w:val="22"/>
-        </w:rPr>
-        <w:tab/>
-        <w:t>char value;</w:t>
-      </w:r>
-    </w:p>
-    <w:p>
-      <w:pPr>
-        <w:pStyle w:val="TextBody"/>
-        <w:ind w:left="0" w:right="0" w:hanging="0"/>
-        <w:jc w:val="left"/>
-        <w:rPr>
-          <w:rFonts w:ascii="Courier New" w:hAnsi="Courier New"/>
-          <w:sz w:val="22"/>
-          <w:szCs w:val="22"/>
-        </w:rPr>
-      </w:pPr>
-      <w:r>
-        <w:rPr>
-          <w:rFonts w:ascii="Courier New" w:hAnsi="Courier New"/>
-          <w:sz w:val="22"/>
-          <w:szCs w:val="22"/>
-        </w:rPr>
-        <w:tab/>
-        <w:t>int next_ver[ALPHABET_LEN];</w:t>
-      </w:r>
-    </w:p>
-    <w:p>
-      <w:pPr>
-        <w:pStyle w:val="TextBody"/>
-        <w:ind w:left="0" w:right="0" w:hanging="0"/>
-        <w:jc w:val="left"/>
-        <w:rPr>
-          <w:rFonts w:ascii="Courier New" w:hAnsi="Courier New"/>
-          <w:sz w:val="22"/>
-          <w:szCs w:val="22"/>
-        </w:rPr>
-      </w:pPr>
-      <w:r>
-        <w:rPr>
-          <w:rFonts w:ascii="Courier New" w:hAnsi="Courier New"/>
-          <w:sz w:val="22"/>
-          <w:szCs w:val="22"/>
-        </w:rPr>
-        <w:tab/>
-        <w:t>int numPattern = 0;</w:t>
-      </w:r>
-    </w:p>
-    <w:p>
-      <w:pPr>
-        <w:pStyle w:val="TextBody"/>
-        <w:ind w:left="0" w:right="0" w:hanging="0"/>
-        <w:jc w:val="left"/>
-        <w:rPr>
-          <w:rFonts w:ascii="Courier New" w:hAnsi="Courier New"/>
-          <w:sz w:val="22"/>
-          <w:szCs w:val="22"/>
-        </w:rPr>
-      </w:pPr>
-      <w:r>
-        <w:rPr>
-          <w:rFonts w:ascii="Courier New" w:hAnsi="Courier New"/>
-          <w:sz w:val="22"/>
-          <w:szCs w:val="22"/>
-        </w:rPr>
-        <w:tab/>
-        <w:t>bool flag = false; // является ли шаблоном</w:t>
-      </w:r>
-    </w:p>
-    <w:p>
-      <w:pPr>
-        <w:pStyle w:val="TextBody"/>
-        <w:ind w:left="0" w:right="0" w:hanging="0"/>
-        <w:jc w:val="left"/>
-        <w:rPr>
-          <w:rFonts w:ascii="Courier New" w:hAnsi="Courier New"/>
-          <w:sz w:val="22"/>
-          <w:szCs w:val="22"/>
-        </w:rPr>
-      </w:pPr>
-      <w:r>
-        <w:rPr>
-          <w:rFonts w:ascii="Courier New" w:hAnsi="Courier New"/>
-          <w:sz w:val="22"/>
-          <w:szCs w:val="22"/>
-        </w:rPr>
-        <w:tab/>
-        <w:t>int suffLink = -1; // суффиксная ссылка от этой вершины</w:t>
-      </w:r>
-    </w:p>
-    <w:p>
-      <w:pPr>
-        <w:pStyle w:val="TextBody"/>
-        <w:ind w:left="0" w:right="0" w:hanging="0"/>
-        <w:jc w:val="left"/>
-        <w:rPr>
-          <w:rFonts w:ascii="Courier New" w:hAnsi="Courier New"/>
-          <w:sz w:val="22"/>
-          <w:szCs w:val="22"/>
-        </w:rPr>
-      </w:pPr>
-      <w:r>
-        <w:rPr>
-          <w:rFonts w:ascii="Courier New" w:hAnsi="Courier New"/>
-          <w:sz w:val="22"/>
-          <w:szCs w:val="22"/>
-        </w:rPr>
-        <w:tab/>
-        <w:t>int move[ALPHABET_LEN];</w:t>
-      </w:r>
-    </w:p>
-    <w:p>
-      <w:pPr>
-        <w:pStyle w:val="TextBody"/>
-        <w:ind w:left="0" w:right="0" w:hanging="0"/>
-        <w:jc w:val="left"/>
-        <w:rPr>
-          <w:rFonts w:ascii="Courier New" w:hAnsi="Courier New"/>
-          <w:sz w:val="22"/>
-          <w:szCs w:val="22"/>
-        </w:rPr>
-      </w:pPr>
-      <w:r>
-        <w:rPr>
-          <w:rFonts w:ascii="Courier New" w:hAnsi="Courier New"/>
-          <w:sz w:val="22"/>
-          <w:szCs w:val="22"/>
-        </w:rPr>
-        <w:tab/>
-        <w:t>BohrVertex(int, char);</w:t>
-      </w:r>
-    </w:p>
-    <w:p>
-      <w:pPr>
-        <w:pStyle w:val="TextBody"/>
-        <w:ind w:left="0" w:right="0" w:hanging="0"/>
-        <w:jc w:val="left"/>
-        <w:rPr>
-          <w:rFonts w:ascii="Courier New" w:hAnsi="Courier New"/>
-          <w:sz w:val="22"/>
-          <w:szCs w:val="22"/>
-        </w:rPr>
-      </w:pPr>
-      <w:r>
-        <w:rPr>
-          <w:rFonts w:ascii="Courier New" w:hAnsi="Courier New"/>
-          <w:sz w:val="22"/>
-          <w:szCs w:val="22"/>
-        </w:rPr>
-        <w:tab/>
-        <w:t>BohrVertex() = default;</w:t>
-      </w:r>
-    </w:p>
-    <w:p>
-      <w:pPr>
-        <w:pStyle w:val="TextBody"/>
-        <w:ind w:left="0" w:right="0" w:hanging="0"/>
-        <w:jc w:val="left"/>
-        <w:rPr>
-          <w:rFonts w:ascii="Courier New" w:hAnsi="Courier New"/>
-          <w:sz w:val="22"/>
-          <w:szCs w:val="22"/>
-        </w:rPr>
-      </w:pPr>
-      <w:r>
-        <w:rPr>
-          <w:rFonts w:ascii="Courier New" w:hAnsi="Courier New"/>
-          <w:sz w:val="22"/>
-          <w:szCs w:val="22"/>
-        </w:rPr>
-        <w:tab/>
-        <w:t>~BohrVertex() = default;</w:t>
-      </w:r>
-    </w:p>
-    <w:p>
-      <w:pPr>
-        <w:pStyle w:val="TextBody"/>
-        <w:ind w:left="0" w:right="0" w:hanging="0"/>
-        <w:jc w:val="left"/>
-        <w:rPr>
-          <w:rFonts w:ascii="Courier New" w:hAnsi="Courier New"/>
-          <w:sz w:val="22"/>
-          <w:szCs w:val="22"/>
-        </w:rPr>
-      </w:pPr>
-      <w:r>
-        <w:rPr>
-          <w:rFonts w:ascii="Courier New" w:hAnsi="Courier New"/>
-          <w:sz w:val="22"/>
-          <w:szCs w:val="22"/>
-        </w:rPr>
-        <w:t>};</w:t>
-      </w:r>
-    </w:p>
-    <w:p>
-      <w:pPr>
-        <w:pStyle w:val="TextBody"/>
-        <w:ind w:left="0" w:right="0" w:hanging="0"/>
-        <w:jc w:val="left"/>
-        <w:rPr>
-          <w:rFonts w:ascii="Courier New" w:hAnsi="Courier New"/>
-          <w:sz w:val="22"/>
-          <w:szCs w:val="22"/>
-        </w:rPr>
-      </w:pPr>
-      <w:r>
-        <w:rPr>
-          <w:rFonts w:ascii="Courier New" w:hAnsi="Courier New"/>
-          <w:sz w:val="22"/>
-          <w:szCs w:val="22"/>
-        </w:rPr>
-      </w:r>
-    </w:p>
-    <w:p>
-      <w:pPr>
-        <w:pStyle w:val="TextBody"/>
-        <w:ind w:left="0" w:right="0" w:hanging="0"/>
-        <w:jc w:val="left"/>
-        <w:rPr>
-          <w:rFonts w:ascii="Courier New" w:hAnsi="Courier New"/>
-          <w:sz w:val="22"/>
-          <w:szCs w:val="22"/>
-        </w:rPr>
-      </w:pPr>
-      <w:r>
-        <w:rPr>
-          <w:rFonts w:ascii="Courier New" w:hAnsi="Courier New"/>
-          <w:sz w:val="22"/>
-          <w:szCs w:val="22"/>
-        </w:rPr>
-        <w:t>class Bohr{</w:t>
-      </w:r>
-    </w:p>
-    <w:p>
-      <w:pPr>
-        <w:pStyle w:val="TextBody"/>
-        <w:ind w:left="0" w:right="0" w:hanging="0"/>
-        <w:jc w:val="left"/>
-        <w:rPr>
-          <w:rFonts w:ascii="Courier New" w:hAnsi="Courier New"/>
-          <w:sz w:val="22"/>
-          <w:szCs w:val="22"/>
-        </w:rPr>
-      </w:pPr>
-      <w:r>
-        <w:rPr>
-          <w:rFonts w:ascii="Courier New" w:hAnsi="Courier New"/>
-          <w:sz w:val="22"/>
-          <w:szCs w:val="22"/>
-        </w:rPr>
-        <w:tab/>
-        <w:t>std::vector &lt;BohrVertex&gt; bohr;</w:t>
-      </w:r>
-    </w:p>
-    <w:p>
-      <w:pPr>
-        <w:pStyle w:val="TextBody"/>
-        <w:ind w:left="0" w:right="0" w:hanging="0"/>
-        <w:jc w:val="left"/>
-        <w:rPr>
-          <w:rFonts w:ascii="Courier New" w:hAnsi="Courier New"/>
-          <w:sz w:val="22"/>
-          <w:szCs w:val="22"/>
-        </w:rPr>
-      </w:pPr>
-      <w:r>
-        <w:rPr>
-          <w:rFonts w:ascii="Courier New" w:hAnsi="Courier New"/>
-          <w:sz w:val="22"/>
-          <w:szCs w:val="22"/>
-        </w:rPr>
-        <w:tab/>
-        <w:t>int get_move(int v, int edge);</w:t>
-      </w:r>
-    </w:p>
-    <w:p>
-      <w:pPr>
-        <w:pStyle w:val="TextBody"/>
-        <w:ind w:left="0" w:right="0" w:hanging="0"/>
-        <w:jc w:val="left"/>
-        <w:rPr>
-          <w:rFonts w:ascii="Courier New" w:hAnsi="Courier New"/>
-          <w:sz w:val="22"/>
-          <w:szCs w:val="22"/>
-        </w:rPr>
-      </w:pPr>
-      <w:r>
-        <w:rPr>
-          <w:rFonts w:ascii="Courier New" w:hAnsi="Courier New"/>
-          <w:sz w:val="22"/>
-          <w:szCs w:val="22"/>
-        </w:rPr>
-        <w:tab/>
-        <w:t>int get_suffix_link(int v);</w:t>
-      </w:r>
-    </w:p>
-    <w:p>
-      <w:pPr>
-        <w:pStyle w:val="TextBody"/>
-        <w:ind w:left="0" w:right="0" w:hanging="0"/>
-        <w:jc w:val="left"/>
-        <w:rPr>
-          <w:rFonts w:ascii="Courier New" w:hAnsi="Courier New"/>
-          <w:sz w:val="22"/>
-          <w:szCs w:val="22"/>
-        </w:rPr>
-      </w:pPr>
-      <w:r>
-        <w:rPr>
-          <w:rFonts w:ascii="Courier New" w:hAnsi="Courier New"/>
-          <w:sz w:val="22"/>
-          <w:szCs w:val="22"/>
-        </w:rPr>
-        <w:tab/>
-        <w:t>void res(std::vector &lt;std::string&gt;&amp; patterns, int v, int i, std::string text);</w:t>
-      </w:r>
-    </w:p>
-    <w:p>
-      <w:pPr>
-        <w:pStyle w:val="TextBody"/>
-        <w:ind w:left="0" w:right="0" w:hanging="0"/>
-        <w:jc w:val="left"/>
-        <w:rPr>
-          <w:rFonts w:ascii="Courier New" w:hAnsi="Courier New"/>
-          <w:sz w:val="22"/>
-          <w:szCs w:val="22"/>
-        </w:rPr>
-      </w:pPr>
-      <w:r>
-        <w:rPr>
-          <w:rFonts w:ascii="Courier New" w:hAnsi="Courier New"/>
-          <w:sz w:val="22"/>
-          <w:szCs w:val="22"/>
-        </w:rPr>
-        <w:tab/>
-      </w:r>
-    </w:p>
-    <w:p>
-      <w:pPr>
-        <w:pStyle w:val="TextBody"/>
-        <w:ind w:left="0" w:right="0" w:hanging="0"/>
-        <w:jc w:val="left"/>
-        <w:rPr>
-          <w:rFonts w:ascii="Courier New" w:hAnsi="Courier New"/>
-          <w:sz w:val="22"/>
-          <w:szCs w:val="22"/>
-        </w:rPr>
-      </w:pPr>
-      <w:r>
-        <w:rPr>
-          <w:rFonts w:ascii="Courier New" w:hAnsi="Courier New"/>
-          <w:sz w:val="22"/>
-          <w:szCs w:val="22"/>
-        </w:rPr>
-        <w:t>public:</w:t>
-        <w:tab/>
-      </w:r>
-    </w:p>
-    <w:p>
-      <w:pPr>
-        <w:pStyle w:val="TextBody"/>
-        <w:ind w:left="0" w:right="0" w:hanging="0"/>
-        <w:jc w:val="left"/>
-        <w:rPr>
-          <w:rFonts w:ascii="Courier New" w:hAnsi="Courier New"/>
-          <w:sz w:val="22"/>
-          <w:szCs w:val="22"/>
-        </w:rPr>
-      </w:pPr>
-      <w:r>
-        <w:rPr>
-          <w:rFonts w:ascii="Courier New" w:hAnsi="Courier New"/>
-          <w:sz w:val="22"/>
-          <w:szCs w:val="22"/>
-        </w:rPr>
-      </w:r>
-    </w:p>
-    <w:p>
-      <w:pPr>
-        <w:pStyle w:val="TextBody"/>
-        <w:ind w:left="0" w:right="0" w:hanging="0"/>
-        <w:jc w:val="left"/>
-        <w:rPr>
-          <w:rFonts w:ascii="Courier New" w:hAnsi="Courier New"/>
-          <w:sz w:val="22"/>
-          <w:szCs w:val="22"/>
-        </w:rPr>
-      </w:pPr>
-      <w:r>
-        <w:rPr>
-          <w:rFonts w:ascii="Courier New" w:hAnsi="Courier New"/>
-          <w:sz w:val="22"/>
-          <w:szCs w:val="22"/>
-        </w:rPr>
-        <w:tab/>
-        <w:t>Bohr();</w:t>
-      </w:r>
-    </w:p>
-    <w:p>
-      <w:pPr>
-        <w:pStyle w:val="TextBody"/>
-        <w:ind w:left="0" w:right="0" w:hanging="0"/>
-        <w:jc w:val="left"/>
-        <w:rPr>
-          <w:rFonts w:ascii="Courier New" w:hAnsi="Courier New"/>
-          <w:sz w:val="22"/>
-          <w:szCs w:val="22"/>
-        </w:rPr>
-      </w:pPr>
-      <w:r>
-        <w:rPr>
-          <w:rFonts w:ascii="Courier New" w:hAnsi="Courier New"/>
-          <w:sz w:val="22"/>
-          <w:szCs w:val="22"/>
-        </w:rPr>
-        <w:tab/>
-        <w:t>~Bohr() = default;</w:t>
-      </w:r>
-    </w:p>
-    <w:p>
-      <w:pPr>
-        <w:pStyle w:val="TextBody"/>
-        <w:ind w:left="0" w:right="0" w:hanging="0"/>
-        <w:jc w:val="left"/>
-        <w:rPr>
-          <w:rFonts w:ascii="Courier New" w:hAnsi="Courier New"/>
-          <w:sz w:val="22"/>
-          <w:szCs w:val="22"/>
-        </w:rPr>
-      </w:pPr>
-      <w:r>
-        <w:rPr>
-          <w:rFonts w:ascii="Courier New" w:hAnsi="Courier New"/>
-          <w:sz w:val="22"/>
-          <w:szCs w:val="22"/>
-        </w:rPr>
-        <w:tab/>
-        <w:t>void add_in_bohr(std::map&lt;char, int&gt; m, int index, std::string s);</w:t>
-      </w:r>
-    </w:p>
-    <w:p>
-      <w:pPr>
-        <w:pStyle w:val="TextBody"/>
-        <w:ind w:left="0" w:right="0" w:hanging="0"/>
-        <w:jc w:val="left"/>
-        <w:rPr>
-          <w:rFonts w:ascii="Courier New" w:hAnsi="Courier New"/>
-          <w:sz w:val="22"/>
-          <w:szCs w:val="22"/>
-        </w:rPr>
-      </w:pPr>
-      <w:r>
-        <w:rPr>
-          <w:rFonts w:ascii="Courier New" w:hAnsi="Courier New"/>
-          <w:sz w:val="22"/>
-          <w:szCs w:val="22"/>
-        </w:rPr>
-        <w:tab/>
-        <w:t>void find_matches(std::vector &lt;std::string&gt; patterns, std::string s, std::map&lt;char, int&gt; m);</w:t>
-      </w:r>
-    </w:p>
-    <w:p>
-      <w:pPr>
-        <w:pStyle w:val="TextBody"/>
-        <w:ind w:left="0" w:right="0" w:hanging="0"/>
-        <w:jc w:val="left"/>
-        <w:rPr>
-          <w:rFonts w:ascii="Courier New" w:hAnsi="Courier New"/>
-          <w:sz w:val="22"/>
-          <w:szCs w:val="22"/>
-        </w:rPr>
-      </w:pPr>
-      <w:r>
-        <w:rPr>
-          <w:rFonts w:ascii="Courier New" w:hAnsi="Courier New"/>
-          <w:sz w:val="22"/>
-          <w:szCs w:val="22"/>
-        </w:rPr>
-        <w:tab/>
-      </w:r>
-    </w:p>
-    <w:p>
-      <w:pPr>
-        <w:pStyle w:val="TextBody"/>
-        <w:ind w:left="0" w:right="0" w:hanging="0"/>
-        <w:jc w:val="left"/>
-        <w:rPr>
-          <w:rFonts w:ascii="Courier New" w:hAnsi="Courier New"/>
-          <w:sz w:val="22"/>
-          <w:szCs w:val="22"/>
-        </w:rPr>
-      </w:pPr>
-      <w:r>
-        <w:rPr>
-          <w:rFonts w:ascii="Courier New" w:hAnsi="Courier New"/>
-          <w:sz w:val="22"/>
-          <w:szCs w:val="22"/>
-        </w:rPr>
-        <w:t>};</w:t>
-      </w:r>
-    </w:p>
-    <w:p>
-      <w:pPr>
-        <w:pStyle w:val="TextBody"/>
-        <w:ind w:left="0" w:right="0" w:hanging="0"/>
-        <w:jc w:val="left"/>
-        <w:rPr>
-          <w:rFonts w:ascii="Courier New" w:hAnsi="Courier New"/>
-          <w:sz w:val="22"/>
-          <w:szCs w:val="22"/>
-        </w:rPr>
-      </w:pPr>
-      <w:r>
-        <w:rPr>
-          <w:rFonts w:ascii="Courier New" w:hAnsi="Courier New"/>
-          <w:sz w:val="22"/>
-          <w:szCs w:val="22"/>
-        </w:rPr>
-      </w:r>
-    </w:p>
-    <w:p>
-      <w:pPr>
-        <w:pStyle w:val="TextBody"/>
-        <w:ind w:left="0" w:right="0" w:hanging="0"/>
         <w:jc w:val="left"/>
         <w:rPr>
           <w:rFonts w:ascii="Courier New" w:hAnsi="Courier New"/>
@@ -5505,11 +5833,7 @@
         </w:rPr>
       </w:pPr>
       <w:r>
-        <w:rPr>
-          <w:rFonts w:ascii="Courier New" w:hAnsi="Courier New"/>
-          <w:sz w:val="22"/>
-          <w:szCs w:val="22"/>
-        </w:rPr>
+        <w:rPr/>
       </w:r>
     </w:p>
     <w:p>
@@ -5692,11 +6016,7 @@
         </w:rPr>
       </w:pPr>
       <w:r>
-        <w:rPr>
-          <w:rFonts w:ascii="Courier New" w:hAnsi="Courier New"/>
-          <w:sz w:val="22"/>
-          <w:szCs w:val="22"/>
-        </w:rPr>
+        <w:rPr/>
       </w:r>
     </w:p>
     <w:p>
@@ -6076,11 +6396,7 @@
         </w:rPr>
       </w:pPr>
       <w:r>
-        <w:rPr>
-          <w:rFonts w:ascii="Courier New" w:hAnsi="Courier New"/>
-          <w:sz w:val="22"/>
-          <w:szCs w:val="22"/>
-        </w:rPr>
+        <w:rPr/>
       </w:r>
     </w:p>
     <w:p>
@@ -6285,11 +6601,7 @@
         </w:rPr>
       </w:pPr>
       <w:r>
-        <w:rPr>
-          <w:rFonts w:ascii="Courier New" w:hAnsi="Courier New"/>
-          <w:sz w:val="22"/>
-          <w:szCs w:val="22"/>
-        </w:rPr>
+        <w:rPr/>
       </w:r>
     </w:p>
     <w:p>
@@ -6350,29 +6662,29 @@
           <w:szCs w:val="22"/>
         </w:rPr>
         <w:tab/>
-        <w:t>if (bohr[v].move[edge] == -1)</w:t>
-      </w:r>
-    </w:p>
-    <w:p>
-      <w:pPr>
-        <w:pStyle w:val="TextBody"/>
-        <w:ind w:left="0" w:right="0" w:hanging="0"/>
-        <w:jc w:val="left"/>
-        <w:rPr>
-          <w:rFonts w:ascii="Courier New" w:hAnsi="Courier New"/>
-          <w:sz w:val="22"/>
-          <w:szCs w:val="22"/>
-        </w:rPr>
-      </w:pPr>
-      <w:r>
-        <w:rPr>
-          <w:rFonts w:ascii="Courier New" w:hAnsi="Courier New"/>
-          <w:sz w:val="22"/>
-          <w:szCs w:val="22"/>
-        </w:rPr>
-        <w:tab/>
-        <w:tab/>
-        <w:t>if (bohr[v].next_ver[edge] != -1)</w:t>
+        <w:t>if (bohr[v].move[edge] == -1)//если из текущей вершины нельзя переместиться</w:t>
+      </w:r>
+    </w:p>
+    <w:p>
+      <w:pPr>
+        <w:pStyle w:val="TextBody"/>
+        <w:ind w:left="0" w:right="0" w:hanging="0"/>
+        <w:jc w:val="left"/>
+        <w:rPr>
+          <w:rFonts w:ascii="Courier New" w:hAnsi="Courier New"/>
+          <w:sz w:val="22"/>
+          <w:szCs w:val="22"/>
+        </w:rPr>
+      </w:pPr>
+      <w:r>
+        <w:rPr>
+          <w:rFonts w:ascii="Courier New" w:hAnsi="Courier New"/>
+          <w:sz w:val="22"/>
+          <w:szCs w:val="22"/>
+        </w:rPr>
+        <w:tab/>
+        <w:tab/>
+        <w:t>if (bohr[v].next_ver[edge] != -1)//пробуем переместиться из следующей вершины</w:t>
       </w:r>
     </w:p>
     <w:p>
@@ -6440,7 +6752,7 @@
         <w:tab/>
         <w:tab/>
         <w:tab/>
-        <w:t>if (v == 0)</w:t>
+        <w:t>if (v == 0)//если корень</w:t>
       </w:r>
     </w:p>
     <w:p>
@@ -6511,7 +6823,7 @@
         <w:tab/>
         <w:tab/>
         <w:tab/>
-        <w:t>bohr[v].move[edge] = get_move(get_suffix_link(v), edge);</w:t>
+        <w:t>bohr[v].move[edge] = get_move(get_suffix_link(v), edge);//если не корень перемещаемся по суффиксной ссылке</w:t>
       </w:r>
     </w:p>
     <w:p>
@@ -6567,11 +6879,7 @@
         </w:rPr>
       </w:pPr>
       <w:r>
-        <w:rPr>
-          <w:rFonts w:ascii="Courier New" w:hAnsi="Courier New"/>
-          <w:sz w:val="22"/>
-          <w:szCs w:val="22"/>
-        </w:rPr>
+        <w:rPr/>
       </w:r>
     </w:p>
     <w:p>
@@ -6713,11 +7021,7 @@
         </w:rPr>
       </w:pPr>
       <w:r>
-        <w:rPr>
-          <w:rFonts w:ascii="Courier New" w:hAnsi="Courier New"/>
-          <w:sz w:val="22"/>
-          <w:szCs w:val="22"/>
-        </w:rPr>
+        <w:rPr/>
       </w:r>
     </w:p>
     <w:p>
@@ -6907,7 +7211,7 @@
         </w:rPr>
         <w:tab/>
         <w:tab/>
-        <w:t>u = get_move(u, edge);</w:t>
+        <w:t>u = get_move(u, edge);//перешли из u по ребру edge</w:t>
       </w:r>
     </w:p>
     <w:p>
@@ -7468,23 +7772,11 @@
         </w:rPr>
       </w:pPr>
       <w:r>
-        <w:rPr/>
-      </w:r>
-    </w:p>
-    <w:p>
-      <w:pPr>
-        <w:pStyle w:val="TextBody"/>
-        <w:ind w:left="0" w:right="0" w:hanging="0"/>
-        <w:jc w:val="left"/>
-        <w:rPr>
-          <w:rFonts w:ascii="Times New Roman" w:hAnsi="Times New Roman"/>
+        <w:rPr>
           <w:color w:val="000000"/>
           <w:sz w:val="28"/>
           <w:szCs w:val="28"/>
         </w:rPr>
-      </w:pPr>
-      <w:r>
-        <w:rPr/>
       </w:r>
     </w:p>
     <w:p>
@@ -7505,6 +7797,26 @@
           <w:sz w:val="28"/>
           <w:szCs w:val="28"/>
         </w:rPr>
+      </w:r>
+    </w:p>
+    <w:p>
+      <w:pPr>
+        <w:pStyle w:val="TextBody"/>
+        <w:ind w:left="0" w:right="0" w:hanging="0"/>
+        <w:jc w:val="left"/>
+        <w:rPr>
+          <w:rFonts w:ascii="Times New Roman" w:hAnsi="Times New Roman"/>
+          <w:color w:val="000000"/>
+          <w:sz w:val="28"/>
+          <w:szCs w:val="28"/>
+        </w:rPr>
+      </w:pPr>
+      <w:r>
+        <w:rPr>
+          <w:color w:val="000000"/>
+          <w:sz w:val="28"/>
+          <w:szCs w:val="28"/>
+        </w:rPr>
         <w:t>Название файла: lab5_2.cpp</w:t>
       </w:r>
     </w:p>
@@ -7679,11 +7991,7 @@
         </w:rPr>
       </w:pPr>
       <w:r>
-        <w:rPr>
-          <w:rFonts w:ascii="Courier New" w:hAnsi="Courier New"/>
-          <w:sz w:val="22"/>
-          <w:szCs w:val="22"/>
-        </w:rPr>
+        <w:rPr/>
       </w:r>
     </w:p>
     <w:p>
@@ -7744,7 +8052,7 @@
           <w:szCs w:val="22"/>
         </w:rPr>
         <w:tab/>
-        <w:t>int parent;</w:t>
+        <w:t>int parent;//вершина - родитель</w:t>
       </w:r>
     </w:p>
     <w:p>
@@ -7786,7 +8094,7 @@
           <w:szCs w:val="22"/>
         </w:rPr>
         <w:tab/>
-        <w:t>int next_ver[ALPHABET_LEN];</w:t>
+        <w:t>int next_ver[ALPHABET_LEN];//массив, где next_ver[i] - номер вершины, в которую мы перейдём по символу с номером i в алфавите</w:t>
       </w:r>
     </w:p>
     <w:p>
@@ -7969,11 +8277,7 @@
         </w:rPr>
       </w:pPr>
       <w:r>
-        <w:rPr>
-          <w:rFonts w:ascii="Courier New" w:hAnsi="Courier New"/>
-          <w:sz w:val="22"/>
-          <w:szCs w:val="22"/>
-        </w:rPr>
+        <w:rPr/>
       </w:r>
     </w:p>
     <w:p>
@@ -8014,7 +8318,7 @@
           <w:szCs w:val="22"/>
         </w:rPr>
         <w:tab/>
-        <w:t>std::vector &lt;BohrVertex&gt; bohr;</w:t>
+        <w:t>std::vector &lt;BohrVertex&gt; bohr;//вершины бора</w:t>
       </w:r>
     </w:p>
     <w:p>
@@ -8300,11 +8604,7 @@
         </w:rPr>
       </w:pPr>
       <w:r>
-        <w:rPr>
-          <w:rFonts w:ascii="Courier New" w:hAnsi="Courier New"/>
-          <w:sz w:val="22"/>
-          <w:szCs w:val="22"/>
-        </w:rPr>
+        <w:rPr/>
       </w:r>
     </w:p>
     <w:p>
@@ -8380,11 +8680,7 @@
         </w:rPr>
       </w:pPr>
       <w:r>
-        <w:rPr>
-          <w:rFonts w:ascii="Courier New" w:hAnsi="Courier New"/>
-          <w:sz w:val="22"/>
-          <w:szCs w:val="22"/>
-        </w:rPr>
+        <w:rPr/>
       </w:r>
     </w:p>
     <w:p>
@@ -8588,11 +8884,7 @@
         </w:rPr>
       </w:pPr>
       <w:r>
-        <w:rPr>
-          <w:rFonts w:ascii="Courier New" w:hAnsi="Courier New"/>
-          <w:sz w:val="22"/>
-          <w:szCs w:val="22"/>
-        </w:rPr>
+        <w:rPr/>
       </w:r>
     </w:p>
     <w:p>
@@ -9013,11 +9305,7 @@
         </w:rPr>
       </w:pPr>
       <w:r>
-        <w:rPr>
-          <w:rFonts w:ascii="Courier New" w:hAnsi="Courier New"/>
-          <w:sz w:val="22"/>
-          <w:szCs w:val="22"/>
-        </w:rPr>
+        <w:rPr/>
       </w:r>
     </w:p>
     <w:p>
@@ -9222,11 +9510,7 @@
         </w:rPr>
       </w:pPr>
       <w:r>
-        <w:rPr>
-          <w:rFonts w:ascii="Courier New" w:hAnsi="Courier New"/>
-          <w:sz w:val="22"/>
-          <w:szCs w:val="22"/>
-        </w:rPr>
+        <w:rPr/>
       </w:r>
     </w:p>
     <w:p>
@@ -9287,29 +9571,29 @@
           <w:szCs w:val="22"/>
         </w:rPr>
         <w:tab/>
-        <w:t>if (bohr[v].move[edge] == -1)</w:t>
-      </w:r>
-    </w:p>
-    <w:p>
-      <w:pPr>
-        <w:pStyle w:val="TextBody"/>
-        <w:ind w:left="0" w:right="0" w:hanging="0"/>
-        <w:jc w:val="left"/>
-        <w:rPr>
-          <w:rFonts w:ascii="Courier New" w:hAnsi="Courier New"/>
-          <w:sz w:val="22"/>
-          <w:szCs w:val="22"/>
-        </w:rPr>
-      </w:pPr>
-      <w:r>
-        <w:rPr>
-          <w:rFonts w:ascii="Courier New" w:hAnsi="Courier New"/>
-          <w:sz w:val="22"/>
-          <w:szCs w:val="22"/>
-        </w:rPr>
-        <w:tab/>
-        <w:tab/>
-        <w:t>if (bohr[v].next_ver[edge] != -1)</w:t>
+        <w:t>if (bohr[v].move[edge] == -1)//если из текущей вершины нельзя переместиться</w:t>
+      </w:r>
+    </w:p>
+    <w:p>
+      <w:pPr>
+        <w:pStyle w:val="TextBody"/>
+        <w:ind w:left="0" w:right="0" w:hanging="0"/>
+        <w:jc w:val="left"/>
+        <w:rPr>
+          <w:rFonts w:ascii="Courier New" w:hAnsi="Courier New"/>
+          <w:sz w:val="22"/>
+          <w:szCs w:val="22"/>
+        </w:rPr>
+      </w:pPr>
+      <w:r>
+        <w:rPr>
+          <w:rFonts w:ascii="Courier New" w:hAnsi="Courier New"/>
+          <w:sz w:val="22"/>
+          <w:szCs w:val="22"/>
+        </w:rPr>
+        <w:tab/>
+        <w:tab/>
+        <w:t>if (bohr[v].next_ver[edge] != -1)//пробуем переместиться из следующей вершины</w:t>
       </w:r>
     </w:p>
     <w:p>
@@ -9377,7 +9661,7 @@
         <w:tab/>
         <w:tab/>
         <w:tab/>
-        <w:t>if (v == 0)</w:t>
+        <w:t>if (v == 0)//если корень</w:t>
       </w:r>
     </w:p>
     <w:p>
@@ -9448,34 +9732,27 @@
         <w:tab/>
         <w:tab/>
         <w:tab/>
-        <w:t>bohr[v].move[edge] = get_move(get_suffix_link(v), edge);</w:t>
-      </w:r>
-    </w:p>
-    <w:p>
-      <w:pPr>
-        <w:pStyle w:val="TextBody"/>
-        <w:ind w:left="0" w:right="0" w:hanging="0"/>
-        <w:jc w:val="left"/>
-        <w:rPr>
-          <w:rFonts w:ascii="Courier New" w:hAnsi="Courier New"/>
-          <w:sz w:val="22"/>
-          <w:szCs w:val="22"/>
-        </w:rPr>
-      </w:pPr>
-      <w:r>
-        <w:rPr>
-          <w:rFonts w:ascii="Courier New" w:hAnsi="Courier New"/>
-          <w:sz w:val="22"/>
-          <w:szCs w:val="22"/>
-        </w:rPr>
-        <w:t xml:space="preserve">   </w:t>
-      </w:r>
-      <w:r>
-        <w:rPr>
-          <w:rFonts w:ascii="Courier New" w:hAnsi="Courier New"/>
-          <w:sz w:val="22"/>
-          <w:szCs w:val="22"/>
-        </w:rPr>
+        <w:t>bohr[v].move[edge] = get_move(get_suffix_link(v), edge);//если не корень перемещаемся по суффиксной ссылке</w:t>
+      </w:r>
+    </w:p>
+    <w:p>
+      <w:pPr>
+        <w:pStyle w:val="TextBody"/>
+        <w:ind w:left="0" w:right="0" w:hanging="0"/>
+        <w:jc w:val="left"/>
+        <w:rPr>
+          <w:rFonts w:ascii="Courier New" w:hAnsi="Courier New"/>
+          <w:sz w:val="22"/>
+          <w:szCs w:val="22"/>
+        </w:rPr>
+      </w:pPr>
+      <w:r>
+        <w:rPr>
+          <w:rFonts w:ascii="Courier New" w:hAnsi="Courier New"/>
+          <w:sz w:val="22"/>
+          <w:szCs w:val="22"/>
+        </w:rPr>
+        <w:tab/>
         <w:t>return bohr[v].move[edge];</w:t>
       </w:r>
     </w:p>
@@ -9511,11 +9788,7 @@
         </w:rPr>
       </w:pPr>
       <w:r>
-        <w:rPr>
-          <w:rFonts w:ascii="Courier New" w:hAnsi="Courier New"/>
-          <w:sz w:val="22"/>
-          <w:szCs w:val="22"/>
-        </w:rPr>
+        <w:rPr/>
       </w:r>
     </w:p>
     <w:p>
@@ -9556,7 +9829,7 @@
           <w:szCs w:val="22"/>
         </w:rPr>
         <w:tab/>
-        <w:t xml:space="preserve"> for(int u = v;u != 0;u = get_suffix_link(u))</w:t>
+        <w:t xml:space="preserve"> for(int u = v; u != 0; u = get_suffix_link(u))</w:t>
       </w:r>
     </w:p>
     <w:p>
@@ -9707,11 +9980,7 @@
         </w:rPr>
       </w:pPr>
       <w:r>
-        <w:rPr>
-          <w:rFonts w:ascii="Courier New" w:hAnsi="Courier New"/>
-          <w:sz w:val="22"/>
-          <w:szCs w:val="22"/>
-        </w:rPr>
+        <w:rPr/>
       </w:r>
     </w:p>
     <w:p>
@@ -9815,7 +10084,7 @@
           <w:szCs w:val="22"/>
         </w:rPr>
         <w:tab/>
-        <w:t>while (getline(string_pattern, buffer, joker)){</w:t>
+        <w:t>while (getline(string_pattern, buffer, joker)){//читаем из строки подобразцы по символу разделителю - джокеру</w:t>
       </w:r>
     </w:p>
     <w:p>
@@ -10027,11 +10296,7 @@
         </w:rPr>
       </w:pPr>
       <w:r>
-        <w:rPr>
-          <w:rFonts w:ascii="Courier New" w:hAnsi="Courier New"/>
-          <w:sz w:val="22"/>
-          <w:szCs w:val="22"/>
-        </w:rPr>
+        <w:rPr/>
       </w:r>
     </w:p>
     <w:p>
@@ -10071,25 +10336,6 @@
           <w:sz w:val="22"/>
           <w:szCs w:val="22"/>
         </w:rPr>
-      </w:r>
-    </w:p>
-    <w:p>
-      <w:pPr>
-        <w:pStyle w:val="TextBody"/>
-        <w:ind w:left="0" w:right="0" w:hanging="0"/>
-        <w:jc w:val="left"/>
-        <w:rPr>
-          <w:rFonts w:ascii="Courier New" w:hAnsi="Courier New"/>
-          <w:sz w:val="22"/>
-          <w:szCs w:val="22"/>
-        </w:rPr>
-      </w:pPr>
-      <w:r>
-        <w:rPr>
-          <w:rFonts w:ascii="Courier New" w:hAnsi="Courier New"/>
-          <w:sz w:val="22"/>
-          <w:szCs w:val="22"/>
-        </w:rPr>
         <w:tab/>
         <w:t>for (int i = 0; i &lt; t_size; i++)</w:t>
       </w:r>
@@ -10113,7 +10359,7 @@
         </w:rPr>
         <w:tab/>
         <w:tab/>
-        <w:t>if ((array[i] == pattern.size()) &amp;&amp; (i + length &lt;= t_size)){</w:t>
+        <w:t>if ((array[i] == pattern.size()) &amp;&amp; (i + length &lt;= t_size)){//проверяем условие того, что значение в массиве равно длине шаблона</w:t>
       </w:r>
     </w:p>
     <w:p>
@@ -10213,11 +10459,7 @@
         </w:rPr>
       </w:pPr>
       <w:r>
-        <w:rPr>
-          <w:rFonts w:ascii="Courier New" w:hAnsi="Courier New"/>
-          <w:sz w:val="22"/>
-          <w:szCs w:val="22"/>
-        </w:rPr>
+        <w:rPr/>
       </w:r>
     </w:p>
     <w:p>
@@ -10387,7 +10629,7 @@
         </w:rPr>
         <w:tab/>
         <w:tab/>
-        <w:t>u = get_move(u, edge);</w:t>
+        <w:t>u = get_move(u, edge);//перешли из u по ребру edge</w:t>
       </w:r>
     </w:p>
     <w:p>
@@ -10721,36 +10963,6 @@
           <w:szCs w:val="22"/>
         </w:rPr>
         <w:t>}</w:t>
-      </w:r>
-    </w:p>
-    <w:p>
-      <w:pPr>
-        <w:pStyle w:val="TextBody"/>
-        <w:ind w:left="0" w:right="0" w:hanging="0"/>
-        <w:jc w:val="left"/>
-        <w:rPr>
-          <w:rFonts w:ascii="Courier New" w:hAnsi="Courier New"/>
-          <w:sz w:val="22"/>
-          <w:szCs w:val="22"/>
-        </w:rPr>
-      </w:pPr>
-      <w:r>
-        <w:rPr>
-          <w:rFonts w:ascii="Courier New" w:hAnsi="Courier New"/>
-          <w:sz w:val="22"/>
-          <w:szCs w:val="22"/>
-        </w:rPr>
-      </w:r>
-    </w:p>
-    <w:p>
-      <w:pPr>
-        <w:pStyle w:val="TextBody"/>
-        <w:ind w:left="0" w:right="0" w:hanging="0"/>
-        <w:jc w:val="left"/>
-        <w:rPr/>
-      </w:pPr>
-      <w:r>
-        <w:rPr/>
       </w:r>
     </w:p>
     <w:sectPr>
@@ -10789,7 +11001,7 @@
     </w:r>
     <w:r>
       <w:rPr/>
-      <w:t>13</w:t>
+      <w:t>3</w:t>
     </w:r>
     <w:r>
       <w:rPr/>
@@ -11215,7 +11427,7 @@
     <w:pPr>
       <w:widowControl/>
       <w:suppressAutoHyphens w:val="true"/>
-      <w:overflowPunct w:val="true"/>
+      <w:overflowPunct w:val="false"/>
       <w:bidi w:val="0"/>
       <w:spacing w:lineRule="auto" w:line="360" w:before="0" w:after="0"/>
       <w:ind w:left="0" w:right="0" w:firstLine="709"/>
@@ -11430,7 +11642,7 @@
     <w:pPr>
       <w:widowControl/>
       <w:suppressAutoHyphens w:val="true"/>
-      <w:overflowPunct w:val="true"/>
+      <w:overflowPunct w:val="false"/>
       <w:bidi w:val="0"/>
       <w:spacing w:before="0" w:after="0"/>
       <w:jc w:val="left"/>

</xml_diff>